<commit_message>
User manual was updated.
Instructions about how to add a new publication and how to show menu options and select one were added into document.
</commit_message>
<xml_diff>
--- a/Manuals/Manual de Usuario.docx
+++ b/Manuals/Manual de Usuario.docx
@@ -1,6 +1,6 @@
 
 <file path=word/document.xml><?xml version="1.0" encoding="utf-8"?>
-<w:document xmlns:wpc="http://schemas.microsoft.com/office/word/2010/wordprocessingCanvas" xmlns:cx="http://schemas.microsoft.com/office/drawing/2014/chartex" xmlns:cx1="http://schemas.microsoft.com/office/drawing/2015/9/8/chartex" xmlns:cx2="http://schemas.microsoft.com/office/drawing/2015/10/21/chartex" xmlns:cx3="http://schemas.microsoft.com/office/drawing/2016/5/9/chartex" xmlns:cx4="http://schemas.microsoft.com/office/drawing/2016/5/10/chartex" xmlns:cx5="http://schemas.microsoft.com/office/drawing/2016/5/11/chartex" xmlns:cx6="http://schemas.microsoft.com/office/drawing/2016/5/12/chartex" xmlns:cx7="http://schemas.microsoft.com/office/drawing/2016/5/13/chartex" xmlns:cx8="http://schemas.microsoft.com/office/drawing/2016/5/14/chartex" xmlns:mc="http://schemas.openxmlformats.org/markup-compatibility/2006" xmlns:aink="http://schemas.microsoft.com/office/drawing/2016/ink" xmlns:am3d="http://schemas.microsoft.com/office/drawing/2017/model3d" xmlns:o="urn:schemas-microsoft-com:office:office" xmlns:r="http://schemas.openxmlformats.org/officeDocument/2006/relationships" xmlns:m="http://schemas.openxmlformats.org/officeDocument/2006/math" xmlns:v="urn:schemas-microsoft-com:vml" xmlns:wp14="http://schemas.microsoft.com/office/word/2010/wordprocessingDrawing" xmlns:wp="http://schemas.openxmlformats.org/drawingml/2006/wordprocessingDrawing" xmlns:w10="urn:schemas-microsoft-com:office:word" xmlns:w="http://schemas.openxmlformats.org/wordprocessingml/2006/main" xmlns:w14="http://schemas.microsoft.com/office/word/2010/wordml" xmlns:w15="http://schemas.microsoft.com/office/word/2012/wordml" xmlns:w16cid="http://schemas.microsoft.com/office/word/2016/wordml/cid" xmlns:w16se="http://schemas.microsoft.com/office/word/2015/wordml/symex" xmlns:wpg="http://schemas.microsoft.com/office/word/2010/wordprocessingGroup" xmlns:wpi="http://schemas.microsoft.com/office/word/2010/wordprocessingInk" xmlns:wne="http://schemas.microsoft.com/office/word/2006/wordml" xmlns:wps="http://schemas.microsoft.com/office/word/2010/wordprocessingShape" mc:Ignorable="w14 w15 w16se w16cid wp14">
+<w:document xmlns:wpc="http://schemas.microsoft.com/office/word/2010/wordprocessingCanvas" xmlns:cx="http://schemas.microsoft.com/office/drawing/2014/chartex" xmlns:mc="http://schemas.openxmlformats.org/markup-compatibility/2006" xmlns:o="urn:schemas-microsoft-com:office:office" xmlns:r="http://schemas.openxmlformats.org/officeDocument/2006/relationships" xmlns:m="http://schemas.openxmlformats.org/officeDocument/2006/math" xmlns:v="urn:schemas-microsoft-com:vml" xmlns:wp14="http://schemas.microsoft.com/office/word/2010/wordprocessingDrawing" xmlns:wp="http://schemas.openxmlformats.org/drawingml/2006/wordprocessingDrawing" xmlns:w10="urn:schemas-microsoft-com:office:word" xmlns:w="http://schemas.openxmlformats.org/wordprocessingml/2006/main" xmlns:w14="http://schemas.microsoft.com/office/word/2010/wordml" xmlns:w15="http://schemas.microsoft.com/office/word/2012/wordml" xmlns:w16se="http://schemas.microsoft.com/office/word/2015/wordml/symex" xmlns:wpg="http://schemas.microsoft.com/office/word/2010/wordprocessingGroup" xmlns:wpi="http://schemas.microsoft.com/office/word/2010/wordprocessingInk" xmlns:wne="http://schemas.microsoft.com/office/word/2006/wordml" xmlns:wps="http://schemas.microsoft.com/office/word/2010/wordprocessingShape" mc:Ignorable="w14 w15 w16se wp14">
   <w:body>
     <w:p>
       <w:pPr>
@@ -127,7 +127,7 @@
           <w:noProof/>
           <w:sz w:val="32"/>
           <w:szCs w:val="28"/>
-          <w:lang w:eastAsia="es-CO"/>
+          <w:lang w:val="en-US"/>
         </w:rPr>
         <w:drawing>
           <wp:inline distT="0" distB="0" distL="0" distR="0">
@@ -1664,8 +1664,6 @@
         </w:rPr>
       </w:sdtEndPr>
       <w:sdtContent>
-        <w:bookmarkStart w:id="0" w:name="_GoBack" w:displacedByCustomXml="prev"/>
-        <w:bookmarkEnd w:id="0" w:displacedByCustomXml="prev"/>
         <w:p>
           <w:pPr>
             <w:pStyle w:val="TtuloTDC"/>
@@ -1703,8 +1701,8 @@
             <w:rPr>
               <w:rFonts w:eastAsiaTheme="minorEastAsia"/>
               <w:b w:val="0"/>
-              <w:szCs w:val="24"/>
-              <w:lang w:eastAsia="es-ES_tradnl"/>
+              <w:sz w:val="22"/>
+              <w:lang w:val="en-US"/>
             </w:rPr>
           </w:pPr>
           <w:r>
@@ -1734,7 +1732,7 @@
             </w:rPr>
             <w:fldChar w:fldCharType="separate"/>
           </w:r>
-          <w:hyperlink w:anchor="_Toc2927643" w:history="1">
+          <w:hyperlink w:anchor="_Toc2987737" w:history="1">
             <w:r>
               <w:rPr>
                 <w:rStyle w:val="Hipervnculo"/>
@@ -1746,8 +1744,8 @@
               <w:rPr>
                 <w:rFonts w:eastAsiaTheme="minorEastAsia"/>
                 <w:b w:val="0"/>
-                <w:szCs w:val="24"/>
-                <w:lang w:eastAsia="es-ES_tradnl"/>
+                <w:sz w:val="22"/>
+                <w:lang w:val="en-US"/>
               </w:rPr>
               <w:tab/>
             </w:r>
@@ -1774,7 +1772,7 @@
               <w:rPr>
                 <w:webHidden/>
               </w:rPr>
-              <w:instrText xml:space="preserve"> PAGEREF _Toc2927643 \h </w:instrText>
+              <w:instrText xml:space="preserve"> PAGEREF _Toc2987737 \h </w:instrText>
             </w:r>
             <w:r>
               <w:rPr>
@@ -1807,11 +1805,11 @@
             <w:rPr>
               <w:rFonts w:eastAsiaTheme="minorEastAsia"/>
               <w:b w:val="0"/>
-              <w:szCs w:val="24"/>
-              <w:lang w:eastAsia="es-ES_tradnl"/>
+              <w:sz w:val="22"/>
+              <w:lang w:val="en-US"/>
             </w:rPr>
           </w:pPr>
-          <w:hyperlink w:anchor="_Toc2927644" w:history="1">
+          <w:hyperlink w:anchor="_Toc2987738" w:history="1">
             <w:r>
               <w:rPr>
                 <w:rStyle w:val="Hipervnculo"/>
@@ -1823,8 +1821,8 @@
               <w:rPr>
                 <w:rFonts w:eastAsiaTheme="minorEastAsia"/>
                 <w:b w:val="0"/>
-                <w:szCs w:val="24"/>
-                <w:lang w:eastAsia="es-ES_tradnl"/>
+                <w:sz w:val="22"/>
+                <w:lang w:val="en-US"/>
               </w:rPr>
               <w:tab/>
             </w:r>
@@ -1851,7 +1849,7 @@
               <w:rPr>
                 <w:webHidden/>
               </w:rPr>
-              <w:instrText xml:space="preserve"> PAGEREF _Toc2927644 \h </w:instrText>
+              <w:instrText xml:space="preserve"> PAGEREF _Toc2987738 \h </w:instrText>
             </w:r>
             <w:r>
               <w:rPr>
@@ -1882,18 +1880,16 @@
           <w:pPr>
             <w:pStyle w:val="TDC2"/>
             <w:tabs>
-              <w:tab w:val="left" w:pos="960"/>
+              <w:tab w:val="left" w:pos="880"/>
               <w:tab w:val="right" w:leader="dot" w:pos="8828"/>
             </w:tabs>
             <w:rPr>
               <w:rFonts w:eastAsiaTheme="minorEastAsia"/>
               <w:noProof/>
-              <w:sz w:val="24"/>
-              <w:szCs w:val="24"/>
-              <w:lang w:eastAsia="es-ES_tradnl"/>
+              <w:lang w:val="en-US"/>
             </w:rPr>
           </w:pPr>
-          <w:hyperlink w:anchor="_Toc2927645" w:history="1">
+          <w:hyperlink w:anchor="_Toc2987739" w:history="1">
             <w:r>
               <w:rPr>
                 <w:rStyle w:val="Hipervnculo"/>
@@ -1907,9 +1903,7 @@
               <w:rPr>
                 <w:rFonts w:eastAsiaTheme="minorEastAsia"/>
                 <w:noProof/>
-                <w:sz w:val="24"/>
-                <w:szCs w:val="24"/>
-                <w:lang w:eastAsia="es-ES_tradnl"/>
+                <w:lang w:val="en-US"/>
               </w:rPr>
               <w:tab/>
             </w:r>
@@ -1941,7 +1935,7 @@
                 <w:noProof/>
                 <w:webHidden/>
               </w:rPr>
-              <w:instrText xml:space="preserve"> PAGEREF _Toc2927645 \h </w:instrText>
+              <w:instrText xml:space="preserve"> PAGEREF _Toc2987739 \h </w:instrText>
             </w:r>
             <w:r>
               <w:rPr>
@@ -1976,18 +1970,16 @@
           <w:pPr>
             <w:pStyle w:val="TDC3"/>
             <w:tabs>
-              <w:tab w:val="left" w:pos="1200"/>
+              <w:tab w:val="left" w:pos="1320"/>
               <w:tab w:val="right" w:leader="dot" w:pos="8828"/>
             </w:tabs>
             <w:rPr>
               <w:rFonts w:eastAsiaTheme="minorEastAsia"/>
               <w:noProof/>
-              <w:sz w:val="24"/>
-              <w:szCs w:val="24"/>
-              <w:lang w:eastAsia="es-ES_tradnl"/>
+              <w:lang w:val="en-US"/>
             </w:rPr>
           </w:pPr>
-          <w:hyperlink w:anchor="_Toc2927646" w:history="1">
+          <w:hyperlink w:anchor="_Toc2987740" w:history="1">
             <w:r>
               <w:rPr>
                 <w:rStyle w:val="Hipervnculo"/>
@@ -2000,9 +1992,7 @@
               <w:rPr>
                 <w:rFonts w:eastAsiaTheme="minorEastAsia"/>
                 <w:noProof/>
-                <w:sz w:val="24"/>
-                <w:szCs w:val="24"/>
-                <w:lang w:eastAsia="es-ES_tradnl"/>
+                <w:lang w:val="en-US"/>
               </w:rPr>
               <w:tab/>
             </w:r>
@@ -2033,7 +2023,7 @@
                 <w:noProof/>
                 <w:webHidden/>
               </w:rPr>
-              <w:instrText xml:space="preserve"> PAGEREF _Toc2927646 \h </w:instrText>
+              <w:instrText xml:space="preserve"> PAGEREF _Toc2987740 \h </w:instrText>
             </w:r>
             <w:r>
               <w:rPr>
@@ -2068,18 +2058,16 @@
           <w:pPr>
             <w:pStyle w:val="TDC2"/>
             <w:tabs>
-              <w:tab w:val="left" w:pos="960"/>
+              <w:tab w:val="left" w:pos="880"/>
               <w:tab w:val="right" w:leader="dot" w:pos="8828"/>
             </w:tabs>
             <w:rPr>
               <w:rFonts w:eastAsiaTheme="minorEastAsia"/>
               <w:noProof/>
-              <w:sz w:val="24"/>
-              <w:szCs w:val="24"/>
-              <w:lang w:eastAsia="es-ES_tradnl"/>
+              <w:lang w:val="en-US"/>
             </w:rPr>
           </w:pPr>
-          <w:hyperlink w:anchor="_Toc2927647" w:history="1">
+          <w:hyperlink w:anchor="_Toc2987741" w:history="1">
             <w:r>
               <w:rPr>
                 <w:rStyle w:val="Hipervnculo"/>
@@ -2093,9 +2081,7 @@
               <w:rPr>
                 <w:rFonts w:eastAsiaTheme="minorEastAsia"/>
                 <w:noProof/>
-                <w:sz w:val="24"/>
-                <w:szCs w:val="24"/>
-                <w:lang w:eastAsia="es-ES_tradnl"/>
+                <w:lang w:val="en-US"/>
               </w:rPr>
               <w:tab/>
             </w:r>
@@ -2127,7 +2113,7 @@
                 <w:noProof/>
                 <w:webHidden/>
               </w:rPr>
-              <w:instrText xml:space="preserve"> PAGEREF _Toc2927647 \h </w:instrText>
+              <w:instrText xml:space="preserve"> PAGEREF _Toc2987741 \h </w:instrText>
             </w:r>
             <w:r>
               <w:rPr>
@@ -2162,18 +2148,16 @@
           <w:pPr>
             <w:pStyle w:val="TDC2"/>
             <w:tabs>
-              <w:tab w:val="left" w:pos="960"/>
+              <w:tab w:val="left" w:pos="880"/>
               <w:tab w:val="right" w:leader="dot" w:pos="8828"/>
             </w:tabs>
             <w:rPr>
               <w:rFonts w:eastAsiaTheme="minorEastAsia"/>
               <w:noProof/>
-              <w:sz w:val="24"/>
-              <w:szCs w:val="24"/>
-              <w:lang w:eastAsia="es-ES_tradnl"/>
+              <w:lang w:val="en-US"/>
             </w:rPr>
           </w:pPr>
-          <w:hyperlink w:anchor="_Toc2927648" w:history="1">
+          <w:hyperlink w:anchor="_Toc2987742" w:history="1">
             <w:r>
               <w:rPr>
                 <w:rStyle w:val="Hipervnculo"/>
@@ -2187,9 +2171,7 @@
               <w:rPr>
                 <w:rFonts w:eastAsiaTheme="minorEastAsia"/>
                 <w:noProof/>
-                <w:sz w:val="24"/>
-                <w:szCs w:val="24"/>
-                <w:lang w:eastAsia="es-ES_tradnl"/>
+                <w:lang w:val="en-US"/>
               </w:rPr>
               <w:tab/>
             </w:r>
@@ -2221,7 +2203,7 @@
                 <w:noProof/>
                 <w:webHidden/>
               </w:rPr>
-              <w:instrText xml:space="preserve"> PAGEREF _Toc2927648 \h </w:instrText>
+              <w:instrText xml:space="preserve"> PAGEREF _Toc2987742 \h </w:instrText>
             </w:r>
             <w:r>
               <w:rPr>
@@ -2258,11 +2240,11 @@
             <w:rPr>
               <w:rFonts w:eastAsiaTheme="minorEastAsia"/>
               <w:b w:val="0"/>
-              <w:szCs w:val="24"/>
-              <w:lang w:eastAsia="es-ES_tradnl"/>
+              <w:sz w:val="22"/>
+              <w:lang w:val="en-US"/>
             </w:rPr>
           </w:pPr>
-          <w:hyperlink w:anchor="_Toc2927649" w:history="1">
+          <w:hyperlink w:anchor="_Toc2987743" w:history="1">
             <w:r>
               <w:rPr>
                 <w:rStyle w:val="Hipervnculo"/>
@@ -2274,8 +2256,8 @@
               <w:rPr>
                 <w:rFonts w:eastAsiaTheme="minorEastAsia"/>
                 <w:b w:val="0"/>
-                <w:szCs w:val="24"/>
-                <w:lang w:eastAsia="es-ES_tradnl"/>
+                <w:sz w:val="22"/>
+                <w:lang w:val="en-US"/>
               </w:rPr>
               <w:tab/>
             </w:r>
@@ -2302,7 +2284,7 @@
               <w:rPr>
                 <w:webHidden/>
               </w:rPr>
-              <w:instrText xml:space="preserve"> PAGEREF _Toc2927649 \h </w:instrText>
+              <w:instrText xml:space="preserve"> PAGEREF _Toc2987743 \h </w:instrText>
             </w:r>
             <w:r>
               <w:rPr>
@@ -2333,18 +2315,16 @@
           <w:pPr>
             <w:pStyle w:val="TDC2"/>
             <w:tabs>
-              <w:tab w:val="left" w:pos="960"/>
+              <w:tab w:val="left" w:pos="880"/>
               <w:tab w:val="right" w:leader="dot" w:pos="8828"/>
             </w:tabs>
             <w:rPr>
               <w:rFonts w:eastAsiaTheme="minorEastAsia"/>
               <w:noProof/>
-              <w:sz w:val="24"/>
-              <w:szCs w:val="24"/>
-              <w:lang w:eastAsia="es-ES_tradnl"/>
+              <w:lang w:val="en-US"/>
             </w:rPr>
           </w:pPr>
-          <w:hyperlink w:anchor="_Toc2927650" w:history="1">
+          <w:hyperlink w:anchor="_Toc2987744" w:history="1">
             <w:r>
               <w:rPr>
                 <w:rStyle w:val="Hipervnculo"/>
@@ -2358,9 +2338,7 @@
               <w:rPr>
                 <w:rFonts w:eastAsiaTheme="minorEastAsia"/>
                 <w:noProof/>
-                <w:sz w:val="24"/>
-                <w:szCs w:val="24"/>
-                <w:lang w:eastAsia="es-ES_tradnl"/>
+                <w:lang w:val="en-US"/>
               </w:rPr>
               <w:tab/>
             </w:r>
@@ -2392,7 +2370,7 @@
                 <w:noProof/>
                 <w:webHidden/>
               </w:rPr>
-              <w:instrText xml:space="preserve"> PAGEREF _Toc2927650 \h </w:instrText>
+              <w:instrText xml:space="preserve"> PAGEREF _Toc2987744 \h </w:instrText>
             </w:r>
             <w:r>
               <w:rPr>
@@ -2427,18 +2405,16 @@
           <w:pPr>
             <w:pStyle w:val="TDC2"/>
             <w:tabs>
-              <w:tab w:val="left" w:pos="960"/>
+              <w:tab w:val="left" w:pos="880"/>
               <w:tab w:val="right" w:leader="dot" w:pos="8828"/>
             </w:tabs>
             <w:rPr>
               <w:rFonts w:eastAsiaTheme="minorEastAsia"/>
               <w:noProof/>
-              <w:sz w:val="24"/>
-              <w:szCs w:val="24"/>
-              <w:lang w:eastAsia="es-ES_tradnl"/>
+              <w:lang w:val="en-US"/>
             </w:rPr>
           </w:pPr>
-          <w:hyperlink w:anchor="_Toc2927651" w:history="1">
+          <w:hyperlink w:anchor="_Toc2987745" w:history="1">
             <w:r>
               <w:rPr>
                 <w:rStyle w:val="Hipervnculo"/>
@@ -2452,9 +2428,7 @@
               <w:rPr>
                 <w:rFonts w:eastAsiaTheme="minorEastAsia"/>
                 <w:noProof/>
-                <w:sz w:val="24"/>
-                <w:szCs w:val="24"/>
-                <w:lang w:eastAsia="es-ES_tradnl"/>
+                <w:lang w:val="en-US"/>
               </w:rPr>
               <w:tab/>
             </w:r>
@@ -2486,7 +2460,7 @@
                 <w:noProof/>
                 <w:webHidden/>
               </w:rPr>
-              <w:instrText xml:space="preserve"> PAGEREF _Toc2927651 \h </w:instrText>
+              <w:instrText xml:space="preserve"> PAGEREF _Toc2987745 \h </w:instrText>
             </w:r>
             <w:r>
               <w:rPr>
@@ -2521,18 +2495,16 @@
           <w:pPr>
             <w:pStyle w:val="TDC2"/>
             <w:tabs>
-              <w:tab w:val="left" w:pos="960"/>
+              <w:tab w:val="left" w:pos="880"/>
               <w:tab w:val="right" w:leader="dot" w:pos="8828"/>
             </w:tabs>
             <w:rPr>
               <w:rFonts w:eastAsiaTheme="minorEastAsia"/>
               <w:noProof/>
-              <w:sz w:val="24"/>
-              <w:szCs w:val="24"/>
-              <w:lang w:eastAsia="es-ES_tradnl"/>
+              <w:lang w:val="en-US"/>
             </w:rPr>
           </w:pPr>
-          <w:hyperlink w:anchor="_Toc2927652" w:history="1">
+          <w:hyperlink w:anchor="_Toc2987746" w:history="1">
             <w:r>
               <w:rPr>
                 <w:rStyle w:val="Hipervnculo"/>
@@ -2546,9 +2518,7 @@
               <w:rPr>
                 <w:rFonts w:eastAsiaTheme="minorEastAsia"/>
                 <w:noProof/>
-                <w:sz w:val="24"/>
-                <w:szCs w:val="24"/>
-                <w:lang w:eastAsia="es-ES_tradnl"/>
+                <w:lang w:val="en-US"/>
               </w:rPr>
               <w:tab/>
             </w:r>
@@ -2580,7 +2550,7 @@
                 <w:noProof/>
                 <w:webHidden/>
               </w:rPr>
-              <w:instrText xml:space="preserve"> PAGEREF _Toc2927652 \h </w:instrText>
+              <w:instrText xml:space="preserve"> PAGEREF _Toc2987746 \h </w:instrText>
             </w:r>
             <w:r>
               <w:rPr>
@@ -2615,18 +2585,16 @@
           <w:pPr>
             <w:pStyle w:val="TDC2"/>
             <w:tabs>
-              <w:tab w:val="left" w:pos="960"/>
+              <w:tab w:val="left" w:pos="880"/>
               <w:tab w:val="right" w:leader="dot" w:pos="8828"/>
             </w:tabs>
             <w:rPr>
               <w:rFonts w:eastAsiaTheme="minorEastAsia"/>
               <w:noProof/>
-              <w:sz w:val="24"/>
-              <w:szCs w:val="24"/>
-              <w:lang w:eastAsia="es-ES_tradnl"/>
+              <w:lang w:val="en-US"/>
             </w:rPr>
           </w:pPr>
-          <w:hyperlink w:anchor="_Toc2927653" w:history="1">
+          <w:hyperlink w:anchor="_Toc2987747" w:history="1">
             <w:r>
               <w:rPr>
                 <w:rStyle w:val="Hipervnculo"/>
@@ -2640,9 +2608,7 @@
               <w:rPr>
                 <w:rFonts w:eastAsiaTheme="minorEastAsia"/>
                 <w:noProof/>
-                <w:sz w:val="24"/>
-                <w:szCs w:val="24"/>
-                <w:lang w:eastAsia="es-ES_tradnl"/>
+                <w:lang w:val="en-US"/>
               </w:rPr>
               <w:tab/>
             </w:r>
@@ -2674,7 +2640,7 @@
                 <w:noProof/>
                 <w:webHidden/>
               </w:rPr>
-              <w:instrText xml:space="preserve"> PAGEREF _Toc2927653 \h </w:instrText>
+              <w:instrText xml:space="preserve"> PAGEREF _Toc2987747 \h </w:instrText>
             </w:r>
             <w:r>
               <w:rPr>
@@ -2711,11 +2677,11 @@
             <w:rPr>
               <w:rFonts w:eastAsiaTheme="minorEastAsia"/>
               <w:b w:val="0"/>
-              <w:szCs w:val="24"/>
-              <w:lang w:eastAsia="es-ES_tradnl"/>
+              <w:sz w:val="22"/>
+              <w:lang w:val="en-US"/>
             </w:rPr>
           </w:pPr>
-          <w:hyperlink w:anchor="_Toc2927654" w:history="1">
+          <w:hyperlink w:anchor="_Toc2987748" w:history="1">
             <w:r>
               <w:rPr>
                 <w:rStyle w:val="Hipervnculo"/>
@@ -2739,7 +2705,7 @@
               <w:rPr>
                 <w:webHidden/>
               </w:rPr>
-              <w:instrText xml:space="preserve"> PAGEREF _Toc2927654 \h </w:instrText>
+              <w:instrText xml:space="preserve"> PAGEREF _Toc2987748 \h </w:instrText>
             </w:r>
             <w:r>
               <w:rPr>
@@ -2772,11 +2738,11 @@
             <w:rPr>
               <w:rFonts w:eastAsiaTheme="minorEastAsia"/>
               <w:b w:val="0"/>
-              <w:szCs w:val="24"/>
-              <w:lang w:eastAsia="es-ES_tradnl"/>
+              <w:sz w:val="22"/>
+              <w:lang w:val="en-US"/>
             </w:rPr>
           </w:pPr>
-          <w:hyperlink w:anchor="_Toc2927655" w:history="1">
+          <w:hyperlink w:anchor="_Toc2987749" w:history="1">
             <w:r>
               <w:rPr>
                 <w:rStyle w:val="Hipervnculo"/>
@@ -2800,7 +2766,7 @@
               <w:rPr>
                 <w:webHidden/>
               </w:rPr>
-              <w:instrText xml:space="preserve"> PAGEREF _Toc2927655 \h </w:instrText>
+              <w:instrText xml:space="preserve"> PAGEREF _Toc2987749 \h </w:instrText>
             </w:r>
             <w:r>
               <w:rPr>
@@ -2818,6 +2784,67 @@
                 <w:webHidden/>
               </w:rPr>
               <w:t>15</w:t>
+            </w:r>
+            <w:r>
+              <w:rPr>
+                <w:webHidden/>
+              </w:rPr>
+              <w:fldChar w:fldCharType="end"/>
+            </w:r>
+          </w:hyperlink>
+        </w:p>
+        <w:p>
+          <w:pPr>
+            <w:pStyle w:val="TDC1"/>
+            <w:rPr>
+              <w:rFonts w:eastAsiaTheme="minorEastAsia"/>
+              <w:b w:val="0"/>
+              <w:sz w:val="22"/>
+              <w:lang w:val="en-US"/>
+            </w:rPr>
+          </w:pPr>
+          <w:hyperlink w:anchor="_Toc2987750" w:history="1">
+            <w:r>
+              <w:rPr>
+                <w:rStyle w:val="Hipervnculo"/>
+                <w:rFonts w:ascii="Times New Roman" w:hAnsi="Times New Roman" w:cs="Times New Roman"/>
+              </w:rPr>
+              <w:t>6. Crear una nueva publicación</w:t>
+            </w:r>
+            <w:r>
+              <w:rPr>
+                <w:webHidden/>
+              </w:rPr>
+              <w:tab/>
+            </w:r>
+            <w:r>
+              <w:rPr>
+                <w:webHidden/>
+              </w:rPr>
+              <w:fldChar w:fldCharType="begin"/>
+            </w:r>
+            <w:r>
+              <w:rPr>
+                <w:webHidden/>
+              </w:rPr>
+              <w:instrText xml:space="preserve"> PAGEREF _Toc2987750 \h </w:instrText>
+            </w:r>
+            <w:r>
+              <w:rPr>
+                <w:webHidden/>
+              </w:rPr>
+            </w:r>
+            <w:r>
+              <w:rPr>
+                <w:webHidden/>
+              </w:rPr>
+              <w:fldChar w:fldCharType="separate"/>
+            </w:r>
+            <w:r>
+              <w:rPr>
+                <w:webHidden/>
+              </w:rPr>
+              <w:t>16</w:t>
             </w:r>
             <w:r>
               <w:rPr>
@@ -2949,7 +2976,7 @@
           <w:b/>
         </w:rPr>
       </w:pPr>
-      <w:bookmarkStart w:id="1" w:name="_Toc2927643"/>
+      <w:bookmarkStart w:id="0" w:name="_Toc2987737"/>
       <w:r>
         <w:rPr>
           <w:rFonts w:ascii="Times New Roman" w:hAnsi="Times New Roman" w:cs="Times New Roman"/>
@@ -2957,10 +2984,9 @@
           <w:color w:val="000000" w:themeColor="text1"/>
           <w:sz w:val="40"/>
         </w:rPr>
-        <w:lastRenderedPageBreak/>
         <w:t>Introducción</w:t>
       </w:r>
-      <w:bookmarkEnd w:id="1"/>
+      <w:bookmarkEnd w:id="0"/>
       <w:r>
         <w:rPr>
           <w:rFonts w:ascii="Times New Roman" w:hAnsi="Times New Roman" w:cs="Times New Roman"/>
@@ -3014,9 +3040,25 @@
           <w:rFonts w:ascii="Times New Roman" w:hAnsi="Times New Roman" w:cs="Times New Roman"/>
           <w:b/>
           <w:sz w:val="28"/>
+        </w:rPr>
+        <w:t>Excoln</w:t>
+      </w:r>
+      <w:r>
+        <w:rPr>
+          <w:rFonts w:ascii="Times New Roman" w:hAnsi="Times New Roman" w:cs="Times New Roman"/>
+          <w:b/>
+          <w:sz w:val="28"/>
+        </w:rPr>
+        <w:t>et</w:t>
+      </w:r>
+      <w:r>
+        <w:rPr>
+          <w:rFonts w:ascii="Times New Roman" w:hAnsi="Times New Roman" w:cs="Times New Roman"/>
+          <w:b/>
+          <w:sz w:val="28"/>
           <w:szCs w:val="28"/>
         </w:rPr>
-        <w:t xml:space="preserve">ExColNet. </w:t>
+        <w:t xml:space="preserve">. </w:t>
       </w:r>
       <w:r>
         <w:rPr>
@@ -3077,7 +3119,7 @@
           <w:sz w:val="40"/>
         </w:rPr>
       </w:pPr>
-      <w:bookmarkStart w:id="2" w:name="_Toc2927644"/>
+      <w:bookmarkStart w:id="1" w:name="_Toc2987738"/>
       <w:r>
         <w:rPr>
           <w:rFonts w:ascii="Times New Roman" w:hAnsi="Times New Roman" w:cs="Times New Roman"/>
@@ -3088,7 +3130,7 @@
         <w:lastRenderedPageBreak/>
         <w:t>Instalación del software</w:t>
       </w:r>
-      <w:bookmarkEnd w:id="2"/>
+      <w:bookmarkEnd w:id="1"/>
     </w:p>
     <w:p/>
     <w:p>
@@ -3120,15 +3162,17 @@
         <w:rPr>
           <w:rFonts w:ascii="Times New Roman" w:hAnsi="Times New Roman" w:cs="Times New Roman"/>
           <w:b/>
-          <w:sz w:val="28"/>
-        </w:rPr>
-      </w:pPr>
-      <w:bookmarkStart w:id="3" w:name="_Toc2870018"/>
-      <w:bookmarkStart w:id="4" w:name="_Toc2927645"/>
-      <w:r>
-        <w:rPr>
-          <w:rFonts w:ascii="Times New Roman" w:hAnsi="Times New Roman" w:cs="Times New Roman"/>
-          <w:b/>
+          <w:color w:val="auto"/>
+          <w:sz w:val="28"/>
+        </w:rPr>
+      </w:pPr>
+      <w:bookmarkStart w:id="2" w:name="_Toc2870018"/>
+      <w:bookmarkStart w:id="3" w:name="_Toc2987739"/>
+      <w:r>
+        <w:rPr>
+          <w:rFonts w:ascii="Times New Roman" w:hAnsi="Times New Roman" w:cs="Times New Roman"/>
+          <w:b/>
+          <w:color w:val="auto"/>
           <w:sz w:val="30"/>
           <w:szCs w:val="30"/>
         </w:rPr>
@@ -3138,6 +3182,7 @@
         <w:rPr>
           <w:rFonts w:ascii="Times New Roman" w:hAnsi="Times New Roman" w:cs="Times New Roman"/>
           <w:b/>
+          <w:color w:val="auto"/>
           <w:sz w:val="30"/>
           <w:szCs w:val="30"/>
         </w:rPr>
@@ -3147,22 +3192,24 @@
         <w:rPr>
           <w:rFonts w:ascii="Times New Roman" w:hAnsi="Times New Roman" w:cs="Times New Roman"/>
           <w:b/>
+          <w:color w:val="auto"/>
           <w:sz w:val="30"/>
           <w:szCs w:val="30"/>
         </w:rPr>
         <w:t>R</w:t>
       </w:r>
-      <w:bookmarkEnd w:id="3"/>
-      <w:r>
-        <w:rPr>
-          <w:rFonts w:ascii="Times New Roman" w:hAnsi="Times New Roman" w:cs="Times New Roman"/>
-          <w:b/>
+      <w:bookmarkEnd w:id="2"/>
+      <w:r>
+        <w:rPr>
+          <w:rFonts w:ascii="Times New Roman" w:hAnsi="Times New Roman" w:cs="Times New Roman"/>
+          <w:b/>
+          <w:color w:val="auto"/>
           <w:sz w:val="30"/>
           <w:szCs w:val="30"/>
         </w:rPr>
         <w:t>equisitos Mínimos</w:t>
       </w:r>
-      <w:bookmarkEnd w:id="4"/>
+      <w:bookmarkEnd w:id="3"/>
     </w:p>
     <w:p/>
     <w:p>
@@ -3170,35 +3217,43 @@
         <w:pStyle w:val="Ttulo3"/>
         <w:spacing w:line="360" w:lineRule="auto"/>
         <w:rPr>
-          <w:b/>
-          <w:sz w:val="28"/>
-        </w:rPr>
-      </w:pPr>
-      <w:bookmarkStart w:id="5" w:name="_Toc2870019"/>
-      <w:bookmarkStart w:id="6" w:name="_Toc2927646"/>
-      <w:r>
-        <w:rPr>
-          <w:b/>
+          <w:rFonts w:ascii="Times New Roman" w:hAnsi="Times New Roman" w:cs="Times New Roman"/>
+          <w:b/>
+          <w:color w:val="auto"/>
+          <w:sz w:val="28"/>
+        </w:rPr>
+      </w:pPr>
+      <w:bookmarkStart w:id="4" w:name="_Toc2870019"/>
+      <w:bookmarkStart w:id="5" w:name="_Toc2987740"/>
+      <w:r>
+        <w:rPr>
+          <w:rFonts w:ascii="Times New Roman" w:hAnsi="Times New Roman" w:cs="Times New Roman"/>
+          <w:b/>
+          <w:color w:val="auto"/>
           <w:sz w:val="28"/>
         </w:rPr>
         <w:t>2.1.1</w:t>
       </w:r>
       <w:r>
         <w:rPr>
-          <w:b/>
+          <w:rFonts w:ascii="Times New Roman" w:hAnsi="Times New Roman" w:cs="Times New Roman"/>
+          <w:b/>
+          <w:color w:val="auto"/>
           <w:sz w:val="28"/>
         </w:rPr>
         <w:tab/>
       </w:r>
       <w:r>
         <w:rPr>
-          <w:b/>
+          <w:rFonts w:ascii="Times New Roman" w:hAnsi="Times New Roman" w:cs="Times New Roman"/>
+          <w:b/>
+          <w:color w:val="auto"/>
           <w:sz w:val="28"/>
         </w:rPr>
         <w:t>Android</w:t>
       </w:r>
+      <w:bookmarkEnd w:id="4"/>
       <w:bookmarkEnd w:id="5"/>
-      <w:bookmarkEnd w:id="6"/>
     </w:p>
     <w:p>
       <w:pPr>
@@ -3317,17 +3372,19 @@
         <w:rPr>
           <w:rFonts w:ascii="Times New Roman" w:hAnsi="Times New Roman" w:cs="Times New Roman"/>
           <w:b/>
-          <w:sz w:val="36"/>
-          <w:szCs w:val="36"/>
-        </w:rPr>
-      </w:pPr>
-      <w:bookmarkStart w:id="7" w:name="_Toc2927647"/>
-      <w:r>
-        <w:rPr>
-          <w:rFonts w:ascii="Times New Roman" w:hAnsi="Times New Roman" w:cs="Times New Roman"/>
-          <w:b/>
-          <w:sz w:val="36"/>
-          <w:szCs w:val="36"/>
+          <w:color w:val="auto"/>
+          <w:sz w:val="30"/>
+          <w:szCs w:val="30"/>
+        </w:rPr>
+      </w:pPr>
+      <w:bookmarkStart w:id="6" w:name="_Toc2987741"/>
+      <w:r>
+        <w:rPr>
+          <w:rFonts w:ascii="Times New Roman" w:hAnsi="Times New Roman" w:cs="Times New Roman"/>
+          <w:b/>
+          <w:color w:val="auto"/>
+          <w:sz w:val="30"/>
+          <w:szCs w:val="30"/>
         </w:rPr>
         <w:t>2.</w:t>
       </w:r>
@@ -3335,8 +3392,9 @@
         <w:rPr>
           <w:rFonts w:ascii="Times New Roman" w:hAnsi="Times New Roman" w:cs="Times New Roman"/>
           <w:b/>
-          <w:sz w:val="36"/>
-          <w:szCs w:val="36"/>
+          <w:color w:val="auto"/>
+          <w:sz w:val="30"/>
+          <w:szCs w:val="30"/>
         </w:rPr>
         <w:t>2</w:t>
       </w:r>
@@ -3344,8 +3402,9 @@
         <w:rPr>
           <w:rFonts w:ascii="Times New Roman" w:hAnsi="Times New Roman" w:cs="Times New Roman"/>
           <w:b/>
-          <w:sz w:val="36"/>
-          <w:szCs w:val="36"/>
+          <w:color w:val="auto"/>
+          <w:sz w:val="30"/>
+          <w:szCs w:val="30"/>
         </w:rPr>
         <w:tab/>
       </w:r>
@@ -3353,12 +3412,13 @@
         <w:rPr>
           <w:rFonts w:ascii="Times New Roman" w:hAnsi="Times New Roman" w:cs="Times New Roman"/>
           <w:b/>
-          <w:sz w:val="36"/>
-          <w:szCs w:val="36"/>
+          <w:color w:val="auto"/>
+          <w:sz w:val="30"/>
+          <w:szCs w:val="30"/>
         </w:rPr>
         <w:t>Instalación mediante Play Store</w:t>
       </w:r>
-      <w:bookmarkEnd w:id="7"/>
+      <w:bookmarkEnd w:id="6"/>
     </w:p>
     <w:p>
       <w:pPr>
@@ -3389,7 +3449,15 @@
           <w:b/>
           <w:sz w:val="28"/>
         </w:rPr>
-        <w:t>ExColNet.</w:t>
+        <w:t>Excoln</w:t>
+      </w:r>
+      <w:r>
+        <w:rPr>
+          <w:rFonts w:ascii="Times New Roman" w:hAnsi="Times New Roman" w:cs="Times New Roman"/>
+          <w:b/>
+          <w:sz w:val="28"/>
+        </w:rPr>
+        <w:t>et.</w:t>
       </w:r>
     </w:p>
     <w:p>
@@ -3455,7 +3523,15 @@
           <w:b/>
           <w:sz w:val="28"/>
         </w:rPr>
-        <w:t>ExColNet</w:t>
+        <w:t>Excoln</w:t>
+      </w:r>
+      <w:r>
+        <w:rPr>
+          <w:rFonts w:ascii="Times New Roman" w:hAnsi="Times New Roman" w:cs="Times New Roman"/>
+          <w:b/>
+          <w:sz w:val="28"/>
+        </w:rPr>
+        <w:t>et</w:t>
       </w:r>
       <w:r>
         <w:rPr>
@@ -3523,11 +3599,11 @@
           <w:rFonts w:ascii="Times New Roman" w:hAnsi="Times New Roman" w:cs="Times New Roman"/>
           <w:noProof/>
           <w:sz w:val="28"/>
-          <w:lang w:eastAsia="es-CO"/>
+          <w:lang w:val="en-US"/>
         </w:rPr>
         <w:lastRenderedPageBreak/>
         <w:drawing>
-          <wp:inline distT="0" distB="0" distL="0" distR="0">
+          <wp:inline distT="0" distB="0" distL="0" distR="0" wp14:anchorId="2FB53760" wp14:editId="561A2308">
             <wp:extent cx="1371600" cy="1371600"/>
             <wp:effectExtent l="0" t="0" r="0" b="0"/>
             <wp:docPr id="3" name="Imagen 3"/>
@@ -3670,17 +3746,19 @@
         <w:rPr>
           <w:rFonts w:ascii="Times New Roman" w:hAnsi="Times New Roman" w:cs="Times New Roman"/>
           <w:b/>
-          <w:sz w:val="36"/>
-          <w:szCs w:val="36"/>
-        </w:rPr>
-      </w:pPr>
-      <w:bookmarkStart w:id="8" w:name="_Toc2927648"/>
-      <w:r>
-        <w:rPr>
-          <w:rFonts w:ascii="Times New Roman" w:hAnsi="Times New Roman" w:cs="Times New Roman"/>
-          <w:b/>
-          <w:sz w:val="36"/>
-          <w:szCs w:val="36"/>
+          <w:color w:val="auto"/>
+          <w:sz w:val="30"/>
+          <w:szCs w:val="30"/>
+        </w:rPr>
+      </w:pPr>
+      <w:bookmarkStart w:id="7" w:name="_Toc2987742"/>
+      <w:r>
+        <w:rPr>
+          <w:rFonts w:ascii="Times New Roman" w:hAnsi="Times New Roman" w:cs="Times New Roman"/>
+          <w:b/>
+          <w:color w:val="auto"/>
+          <w:sz w:val="30"/>
+          <w:szCs w:val="30"/>
         </w:rPr>
         <w:t>2.</w:t>
       </w:r>
@@ -3688,8 +3766,9 @@
         <w:rPr>
           <w:rFonts w:ascii="Times New Roman" w:hAnsi="Times New Roman" w:cs="Times New Roman"/>
           <w:b/>
-          <w:sz w:val="36"/>
-          <w:szCs w:val="36"/>
+          <w:color w:val="auto"/>
+          <w:sz w:val="30"/>
+          <w:szCs w:val="30"/>
         </w:rPr>
         <w:t>3</w:t>
       </w:r>
@@ -3697,8 +3776,9 @@
         <w:rPr>
           <w:rFonts w:ascii="Times New Roman" w:hAnsi="Times New Roman" w:cs="Times New Roman"/>
           <w:b/>
-          <w:sz w:val="36"/>
-          <w:szCs w:val="36"/>
+          <w:color w:val="auto"/>
+          <w:sz w:val="30"/>
+          <w:szCs w:val="30"/>
         </w:rPr>
         <w:tab/>
       </w:r>
@@ -3706,12 +3786,13 @@
         <w:rPr>
           <w:rFonts w:ascii="Times New Roman" w:hAnsi="Times New Roman" w:cs="Times New Roman"/>
           <w:b/>
-          <w:sz w:val="36"/>
-          <w:szCs w:val="36"/>
+          <w:color w:val="auto"/>
+          <w:sz w:val="30"/>
+          <w:szCs w:val="30"/>
         </w:rPr>
         <w:t>Instalación mediante medios externos</w:t>
       </w:r>
-      <w:bookmarkEnd w:id="8"/>
+      <w:bookmarkEnd w:id="7"/>
     </w:p>
     <w:p/>
     <w:p>
@@ -3746,7 +3827,39 @@
           <w:sz w:val="28"/>
           <w:szCs w:val="28"/>
         </w:rPr>
-        <w:t>, sin embargo, ésta caracteristica puede ser cambiada sin ningun inconveniente, se sugiere realizar los pasos que se encuentran a continuación:</w:t>
+        <w:t xml:space="preserve">, sin embargo, ésta </w:t>
+      </w:r>
+      <w:r>
+        <w:rPr>
+          <w:rFonts w:ascii="Times New Roman" w:hAnsi="Times New Roman" w:cs="Times New Roman"/>
+          <w:sz w:val="28"/>
+          <w:szCs w:val="28"/>
+        </w:rPr>
+        <w:t>característica</w:t>
+      </w:r>
+      <w:r>
+        <w:rPr>
+          <w:rFonts w:ascii="Times New Roman" w:hAnsi="Times New Roman" w:cs="Times New Roman"/>
+          <w:sz w:val="28"/>
+          <w:szCs w:val="28"/>
+        </w:rPr>
+        <w:t xml:space="preserve"> puede ser cambiada sin </w:t>
+      </w:r>
+      <w:r>
+        <w:rPr>
+          <w:rFonts w:ascii="Times New Roman" w:hAnsi="Times New Roman" w:cs="Times New Roman"/>
+          <w:sz w:val="28"/>
+          <w:szCs w:val="28"/>
+        </w:rPr>
+        <w:t>ningún</w:t>
+      </w:r>
+      <w:r>
+        <w:rPr>
+          <w:rFonts w:ascii="Times New Roman" w:hAnsi="Times New Roman" w:cs="Times New Roman"/>
+          <w:sz w:val="28"/>
+          <w:szCs w:val="28"/>
+        </w:rPr>
+        <w:t xml:space="preserve"> inconveniente, se sugiere realizar los pasos que se encuentran a continuación:</w:t>
       </w:r>
     </w:p>
     <w:p>
@@ -3792,10 +3905,11 @@
         <w:rPr>
           <w:rFonts w:ascii="Times New Roman" w:hAnsi="Times New Roman" w:cs="Times New Roman"/>
           <w:noProof/>
+          <w:lang w:val="en-US"/>
         </w:rPr>
         <w:lastRenderedPageBreak/>
         <w:drawing>
-          <wp:inline distT="0" distB="0" distL="0" distR="0" wp14:anchorId="49FD8CEB" wp14:editId="1F13E4D2">
+          <wp:inline distT="0" distB="0" distL="0" distR="0" wp14:anchorId="43BEDCD9" wp14:editId="0C2B3CBD">
             <wp:extent cx="2743200" cy="4876716"/>
             <wp:effectExtent l="0" t="0" r="0" b="635"/>
             <wp:docPr id="1" name="Imagen 1"/>
@@ -3928,10 +4042,11 @@
         <w:rPr>
           <w:rFonts w:ascii="Times New Roman" w:hAnsi="Times New Roman" w:cs="Times New Roman"/>
           <w:noProof/>
+          <w:lang w:val="en-US"/>
         </w:rPr>
         <w:lastRenderedPageBreak/>
         <w:drawing>
-          <wp:inline distT="0" distB="0" distL="0" distR="0" wp14:anchorId="593E10C6">
+          <wp:inline distT="0" distB="0" distL="0" distR="0" wp14:anchorId="71C5D235" wp14:editId="4D1E3A42">
             <wp:extent cx="3514725" cy="6248400"/>
             <wp:effectExtent l="0" t="0" r="3175" b="0"/>
             <wp:docPr id="4" name="Imagen 4"/>
@@ -4004,7 +4119,21 @@
           <w:rFonts w:ascii="Times New Roman" w:hAnsi="Times New Roman" w:cs="Times New Roman"/>
           <w:sz w:val="28"/>
         </w:rPr>
-        <w:t>Busque la opcion “Unknown sources”. Ver figura 3.</w:t>
+        <w:t xml:space="preserve">Busque la </w:t>
+      </w:r>
+      <w:r>
+        <w:rPr>
+          <w:rFonts w:ascii="Times New Roman" w:hAnsi="Times New Roman" w:cs="Times New Roman"/>
+          <w:sz w:val="28"/>
+        </w:rPr>
+        <w:t>opción</w:t>
+      </w:r>
+      <w:r>
+        <w:rPr>
+          <w:rFonts w:ascii="Times New Roman" w:hAnsi="Times New Roman" w:cs="Times New Roman"/>
+          <w:sz w:val="28"/>
+        </w:rPr>
+        <w:t xml:space="preserve"> “Unknown sources”. Ver figura 3.</w:t>
       </w:r>
     </w:p>
     <w:p>
@@ -4032,10 +4161,11 @@
         <w:rPr>
           <w:rFonts w:ascii="Times New Roman" w:hAnsi="Times New Roman" w:cs="Times New Roman"/>
           <w:noProof/>
+          <w:lang w:val="en-US"/>
         </w:rPr>
         <w:lastRenderedPageBreak/>
         <w:drawing>
-          <wp:inline distT="0" distB="0" distL="0" distR="0" wp14:anchorId="3A637A16" wp14:editId="154F6DDE">
+          <wp:inline distT="0" distB="0" distL="0" distR="0" wp14:anchorId="1BADCB53" wp14:editId="755DDE5B">
             <wp:extent cx="3071865" cy="5461000"/>
             <wp:effectExtent l="0" t="0" r="1905" b="0"/>
             <wp:docPr id="5" name="Imagen 5"/>
@@ -4082,17 +4212,20 @@
         <w:jc w:val="center"/>
         <w:rPr>
           <w:rFonts w:ascii="Times New Roman" w:hAnsi="Times New Roman" w:cs="Times New Roman"/>
-        </w:rPr>
-      </w:pPr>
-      <w:r>
-        <w:rPr>
-          <w:rFonts w:ascii="Times New Roman" w:hAnsi="Times New Roman" w:cs="Times New Roman"/>
+          <w:lang w:val="en-US"/>
+        </w:rPr>
+      </w:pPr>
+      <w:r>
+        <w:rPr>
+          <w:rFonts w:ascii="Times New Roman" w:hAnsi="Times New Roman" w:cs="Times New Roman"/>
+          <w:lang w:val="en-US"/>
         </w:rPr>
         <w:t>Figura 3. Menu-Settings-Security</w:t>
       </w:r>
       <w:r>
         <w:rPr>
           <w:rFonts w:ascii="Times New Roman" w:hAnsi="Times New Roman" w:cs="Times New Roman"/>
+          <w:lang w:val="en-US"/>
         </w:rPr>
         <w:br/>
         <w:t>-Unknown sources</w:t>
@@ -4103,13 +4236,15 @@
         <w:jc w:val="center"/>
         <w:rPr>
           <w:rFonts w:ascii="Times New Roman" w:hAnsi="Times New Roman" w:cs="Times New Roman"/>
-        </w:rPr>
-      </w:pPr>
-    </w:p>
-    <w:p>
-      <w:pPr>
-        <w:rPr>
-          <w:rFonts w:ascii="Times New Roman" w:hAnsi="Times New Roman" w:cs="Times New Roman"/>
+          <w:lang w:val="en-US"/>
+        </w:rPr>
+      </w:pPr>
+    </w:p>
+    <w:p>
+      <w:pPr>
+        <w:rPr>
+          <w:rFonts w:ascii="Times New Roman" w:hAnsi="Times New Roman" w:cs="Times New Roman"/>
+          <w:lang w:val="en-US"/>
         </w:rPr>
       </w:pPr>
     </w:p>
@@ -4131,7 +4266,21 @@
           <w:rFonts w:ascii="Times New Roman" w:hAnsi="Times New Roman" w:cs="Times New Roman"/>
           <w:sz w:val="28"/>
         </w:rPr>
-        <w:t>Si la opción está inhabilitada, por habilítela. Si la opción está habilitada, conitnúe con el paso 6.</w:t>
+        <w:t xml:space="preserve">Si la opción está inhabilitada, por habilítela. Si la opción está habilitada, </w:t>
+      </w:r>
+      <w:r>
+        <w:rPr>
+          <w:rFonts w:ascii="Times New Roman" w:hAnsi="Times New Roman" w:cs="Times New Roman"/>
+          <w:sz w:val="28"/>
+        </w:rPr>
+        <w:t>continúe</w:t>
+      </w:r>
+      <w:r>
+        <w:rPr>
+          <w:rFonts w:ascii="Times New Roman" w:hAnsi="Times New Roman" w:cs="Times New Roman"/>
+          <w:sz w:val="28"/>
+        </w:rPr>
+        <w:t xml:space="preserve"> con el paso 6.</w:t>
       </w:r>
     </w:p>
     <w:p>
@@ -4185,7 +4334,28 @@
           <w:rFonts w:ascii="Times New Roman" w:hAnsi="Times New Roman" w:cs="Times New Roman"/>
           <w:sz w:val="28"/>
         </w:rPr>
-        <w:t>lo anterior permitirá la instalación de aplicaciones de ñorigenes que no sean de la Play Store. La opción “Unknown sources” debe quedar como se muestra en la Figura 4(b).</w:t>
+        <w:t xml:space="preserve">lo anterior permitirá la </w:t>
+      </w:r>
+      <w:r>
+        <w:rPr>
+          <w:rFonts w:ascii="Times New Roman" w:hAnsi="Times New Roman" w:cs="Times New Roman"/>
+          <w:sz w:val="28"/>
+        </w:rPr>
+        <w:t xml:space="preserve">instalación de aplicaciones de </w:t>
+      </w:r>
+      <w:r>
+        <w:rPr>
+          <w:rFonts w:ascii="Times New Roman" w:hAnsi="Times New Roman" w:cs="Times New Roman"/>
+          <w:sz w:val="28"/>
+        </w:rPr>
+        <w:t>orígenes</w:t>
+      </w:r>
+      <w:r>
+        <w:rPr>
+          <w:rFonts w:ascii="Times New Roman" w:hAnsi="Times New Roman" w:cs="Times New Roman"/>
+          <w:sz w:val="28"/>
+        </w:rPr>
+        <w:t xml:space="preserve"> que no sean de la Play Store. La opción “Unknown sources” debe quedar como se muestra en la Figura 4(b).</w:t>
       </w:r>
     </w:p>
     <w:p>
@@ -4198,9 +4368,10 @@
         <w:rPr>
           <w:rFonts w:ascii="Times New Roman" w:hAnsi="Times New Roman" w:cs="Times New Roman"/>
           <w:noProof/>
+          <w:lang w:val="en-US"/>
         </w:rPr>
         <w:drawing>
-          <wp:anchor distT="0" distB="0" distL="114300" distR="114300" simplePos="0" relativeHeight="251660288" behindDoc="0" locked="0" layoutInCell="1" allowOverlap="1" wp14:anchorId="08F8F27B" wp14:editId="517B015E">
+          <wp:anchor distT="0" distB="0" distL="114300" distR="114300" simplePos="0" relativeHeight="251660288" behindDoc="0" locked="0" layoutInCell="1" allowOverlap="1" wp14:anchorId="2D283388" wp14:editId="7A4DC696">
             <wp:simplePos x="0" y="0"/>
             <wp:positionH relativeFrom="column">
               <wp:posOffset>3352165</wp:posOffset>
@@ -4266,9 +4437,10 @@
       <w:r>
         <w:rPr>
           <w:noProof/>
+          <w:lang w:val="en-US"/>
         </w:rPr>
         <w:drawing>
-          <wp:anchor distT="0" distB="0" distL="114300" distR="114300" simplePos="0" relativeHeight="251659264" behindDoc="0" locked="0" layoutInCell="1" allowOverlap="1" wp14:anchorId="76F06530" wp14:editId="7F66CDCE">
+          <wp:anchor distT="0" distB="0" distL="114300" distR="114300" simplePos="0" relativeHeight="251659264" behindDoc="0" locked="0" layoutInCell="1" allowOverlap="1" wp14:anchorId="14C87510" wp14:editId="693F90FF">
             <wp:simplePos x="0" y="0"/>
             <wp:positionH relativeFrom="column">
               <wp:posOffset>481330</wp:posOffset>
@@ -4460,11 +4632,12 @@
       <w:r>
         <w:rPr>
           <w:noProof/>
+          <w:lang w:val="en-US"/>
         </w:rPr>
         <mc:AlternateContent>
           <mc:Choice Requires="wps">
             <w:drawing>
-              <wp:anchor distT="0" distB="0" distL="114300" distR="114300" simplePos="0" relativeHeight="251664384" behindDoc="0" locked="0" layoutInCell="1" allowOverlap="1" wp14:anchorId="4024CC88" wp14:editId="5EC74530">
+              <wp:anchor distT="0" distB="0" distL="114300" distR="114300" simplePos="0" relativeHeight="251664384" behindDoc="0" locked="0" layoutInCell="1" allowOverlap="1" wp14:anchorId="46AA6A97" wp14:editId="12C80889">
                 <wp:simplePos x="0" y="0"/>
                 <wp:positionH relativeFrom="column">
                   <wp:posOffset>3350895</wp:posOffset>
@@ -4541,11 +4714,11 @@
           </mc:Choice>
           <mc:Fallback>
             <w:pict>
-              <v:shapetype w14:anchorId="4024CC88" id="_x0000_t202" coordsize="21600,21600" o:spt="202" path="m,l,21600r21600,l21600,xe">
+              <v:shapetype w14:anchorId="46AA6A97" id="_x0000_t202" coordsize="21600,21600" o:spt="202" path="m,l,21600r21600,l21600,xe">
                 <v:stroke joinstyle="miter"/>
                 <v:path gradientshapeok="t" o:connecttype="rect"/>
               </v:shapetype>
-              <v:shape id="Cuadro de texto 9" o:spid="_x0000_s1026" type="#_x0000_t202" style="position:absolute;margin-left:263.85pt;margin-top:17.35pt;width:212.3pt;height:.05pt;z-index:251664384;visibility:visible;mso-wrap-style:square;mso-wrap-distance-left:9pt;mso-wrap-distance-top:0;mso-wrap-distance-right:9pt;mso-wrap-distance-bottom:0;mso-position-horizontal:absolute;mso-position-horizontal-relative:text;mso-position-vertical:absolute;mso-position-vertical-relative:text;v-text-anchor:top" o:gfxdata="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" stroked="f">
+              <v:shape id="Cuadro de texto 9" o:spid="_x0000_s1026" type="#_x0000_t202" style="position:absolute;margin-left:263.85pt;margin-top:17.35pt;width:212.3pt;height:.05pt;z-index:251664384;visibility:visible;mso-wrap-style:square;mso-wrap-distance-left:9pt;mso-wrap-distance-top:0;mso-wrap-distance-right:9pt;mso-wrap-distance-bottom:0;mso-position-horizontal:absolute;mso-position-horizontal-relative:text;mso-position-vertical:absolute;mso-position-vertical-relative:text;v-text-anchor:top" o:gfxdata="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" stroked="f">
                 <v:textbox style="mso-fit-shape-to-text:t" inset="0,0,0,0">
                   <w:txbxContent>
                     <w:p>
@@ -4585,11 +4758,12 @@
       <w:r>
         <w:rPr>
           <w:noProof/>
+          <w:lang w:val="en-US"/>
         </w:rPr>
         <mc:AlternateContent>
           <mc:Choice Requires="wps">
             <w:drawing>
-              <wp:anchor distT="0" distB="0" distL="114300" distR="114300" simplePos="0" relativeHeight="251662336" behindDoc="0" locked="0" layoutInCell="1" allowOverlap="1" wp14:anchorId="2B4F000B" wp14:editId="10C17C18">
+              <wp:anchor distT="0" distB="0" distL="114300" distR="114300" simplePos="0" relativeHeight="251662336" behindDoc="0" locked="0" layoutInCell="1" allowOverlap="1" wp14:anchorId="1EFC35E8" wp14:editId="4CACB95B">
                 <wp:simplePos x="0" y="0"/>
                 <wp:positionH relativeFrom="column">
                   <wp:posOffset>342265</wp:posOffset>
@@ -4668,7 +4842,7 @@
           </mc:Choice>
           <mc:Fallback>
             <w:pict>
-              <v:shape w14:anchorId="2B4F000B" id="Cuadro de texto 7" o:spid="_x0000_s1027" type="#_x0000_t202" style="position:absolute;margin-left:26.95pt;margin-top:2.6pt;width:221.05pt;height:16.45pt;z-index:251662336;visibility:visible;mso-wrap-style:square;mso-height-percent:0;mso-wrap-distance-left:9pt;mso-wrap-distance-top:0;mso-wrap-distance-right:9pt;mso-wrap-distance-bottom:0;mso-position-horizontal:absolute;mso-position-horizontal-relative:text;mso-position-vertical:absolute;mso-position-vertical-relative:text;mso-height-percent:0;mso-height-relative:margin;v-text-anchor:top" o:gfxdata="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" stroked="f">
+              <v:shape w14:anchorId="1EFC35E8" id="Cuadro de texto 7" o:spid="_x0000_s1027" type="#_x0000_t202" style="position:absolute;margin-left:26.95pt;margin-top:2.6pt;width:221.05pt;height:16.45pt;z-index:251662336;visibility:visible;mso-wrap-style:square;mso-height-percent:0;mso-wrap-distance-left:9pt;mso-wrap-distance-top:0;mso-wrap-distance-right:9pt;mso-wrap-distance-bottom:0;mso-position-horizontal:absolute;mso-position-horizontal-relative:text;mso-position-vertical:absolute;mso-position-vertical-relative:text;mso-height-percent:0;mso-height-relative:margin;v-text-anchor:top" o:gfxdata="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" stroked="f">
                 <v:textbox inset="0,0,0,0">
                   <w:txbxContent>
                     <w:p>
@@ -4789,7 +4963,21 @@
           <w:rFonts w:ascii="Times New Roman" w:hAnsi="Times New Roman" w:cs="Times New Roman"/>
           <w:sz w:val="28"/>
         </w:rPr>
-        <w:t xml:space="preserve">Seleccione el archivo .apk, y deberá aparcer una pantalla como la que se muestra en la Figura 5 en la que se pregunta si se desea instalar la aplicación </w:t>
+        <w:t>Seleccione el archivo .apk, y deberá apar</w:t>
+      </w:r>
+      <w:r>
+        <w:rPr>
+          <w:rFonts w:ascii="Times New Roman" w:hAnsi="Times New Roman" w:cs="Times New Roman"/>
+          <w:sz w:val="28"/>
+        </w:rPr>
+        <w:t>e</w:t>
+      </w:r>
+      <w:r>
+        <w:rPr>
+          <w:rFonts w:ascii="Times New Roman" w:hAnsi="Times New Roman" w:cs="Times New Roman"/>
+          <w:sz w:val="28"/>
+        </w:rPr>
+        <w:t xml:space="preserve">cer una pantalla como la que se muestra en la Figura 5 en la que se pregunta si se desea instalar la aplicación </w:t>
       </w:r>
       <w:r>
         <w:rPr>
@@ -4829,9 +5017,10 @@
           <w:rFonts w:ascii="Times New Roman" w:hAnsi="Times New Roman" w:cs="Times New Roman"/>
           <w:noProof/>
           <w:sz w:val="28"/>
+          <w:lang w:val="en-US"/>
         </w:rPr>
         <w:drawing>
-          <wp:inline distT="0" distB="0" distL="0" distR="0">
+          <wp:inline distT="0" distB="0" distL="0" distR="0" wp14:anchorId="194FBB1E" wp14:editId="22CA2652">
             <wp:extent cx="2571750" cy="4571923"/>
             <wp:effectExtent l="0" t="0" r="0" b="635"/>
             <wp:docPr id="10" name="Imagen 10"/>
@@ -4943,12 +5132,13 @@
       <w:r>
         <w:rPr>
           <w:noProof/>
+          <w:lang w:val="en-US"/>
         </w:rPr>
         <w:lastRenderedPageBreak/>
         <mc:AlternateContent>
           <mc:Choice Requires="wps">
             <w:drawing>
-              <wp:anchor distT="0" distB="0" distL="114300" distR="114300" simplePos="0" relativeHeight="251670528" behindDoc="0" locked="0" layoutInCell="1" allowOverlap="1" wp14:anchorId="65BE3845" wp14:editId="4D819711">
+              <wp:anchor distT="0" distB="0" distL="114300" distR="114300" simplePos="0" relativeHeight="251670528" behindDoc="0" locked="0" layoutInCell="1" allowOverlap="1" wp14:anchorId="402CE903" wp14:editId="15F3EE09">
                 <wp:simplePos x="0" y="0"/>
                 <wp:positionH relativeFrom="column">
                   <wp:posOffset>3281680</wp:posOffset>
@@ -5026,7 +5216,7 @@
           </mc:Choice>
           <mc:Fallback>
             <w:pict>
-              <v:shape w14:anchorId="65BE3845" id="Cuadro de texto 14" o:spid="_x0000_s1028" type="#_x0000_t202" style="position:absolute;left:0;text-align:left;margin-left:258.4pt;margin-top:445.8pt;width:220.45pt;height:.05pt;z-index:251670528;visibility:visible;mso-wrap-style:square;mso-wrap-distance-left:9pt;mso-wrap-distance-top:0;mso-wrap-distance-right:9pt;mso-wrap-distance-bottom:0;mso-position-horizontal:absolute;mso-position-horizontal-relative:text;mso-position-vertical:absolute;mso-position-vertical-relative:text;v-text-anchor:top" o:gfxdata="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" stroked="f">
+              <v:shape w14:anchorId="402CE903" id="Cuadro de texto 14" o:spid="_x0000_s1028" type="#_x0000_t202" style="position:absolute;left:0;text-align:left;margin-left:258.4pt;margin-top:445.8pt;width:220.45pt;height:.05pt;z-index:251670528;visibility:visible;mso-wrap-style:square;mso-wrap-distance-left:9pt;mso-wrap-distance-top:0;mso-wrap-distance-right:9pt;mso-wrap-distance-bottom:0;mso-position-horizontal:absolute;mso-position-horizontal-relative:text;mso-position-vertical:absolute;mso-position-vertical-relative:text;v-text-anchor:top" o:gfxdata="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" stroked="f">
                 <v:textbox style="mso-fit-shape-to-text:t" inset="0,0,0,0">
                   <w:txbxContent>
                     <w:p>
@@ -5062,9 +5252,10 @@
           <w:rFonts w:ascii="Times New Roman" w:hAnsi="Times New Roman" w:cs="Times New Roman"/>
           <w:noProof/>
           <w:sz w:val="28"/>
+          <w:lang w:val="en-US"/>
         </w:rPr>
         <w:drawing>
-          <wp:anchor distT="0" distB="0" distL="114300" distR="114300" simplePos="0" relativeHeight="251666432" behindDoc="0" locked="0" layoutInCell="1" allowOverlap="1" wp14:anchorId="7E002728">
+          <wp:anchor distT="0" distB="0" distL="114300" distR="114300" simplePos="0" relativeHeight="251666432" behindDoc="0" locked="0" layoutInCell="1" allowOverlap="1" wp14:anchorId="49FF8FDC" wp14:editId="6C3EB46D">
             <wp:simplePos x="0" y="0"/>
             <wp:positionH relativeFrom="column">
               <wp:posOffset>3281680</wp:posOffset>
@@ -5132,7 +5323,21 @@
           <w:rFonts w:ascii="Times New Roman" w:hAnsi="Times New Roman" w:cs="Times New Roman"/>
           <w:sz w:val="28"/>
         </w:rPr>
-        <w:t>Si la instalación fue existosa, deberá mostrase una pantalla como la de la figura 6(b).</w:t>
+        <w:t xml:space="preserve">Si la instalación fue </w:t>
+      </w:r>
+      <w:r>
+        <w:rPr>
+          <w:rFonts w:ascii="Times New Roman" w:hAnsi="Times New Roman" w:cs="Times New Roman"/>
+          <w:sz w:val="28"/>
+        </w:rPr>
+        <w:t>exitosa</w:t>
+      </w:r>
+      <w:r>
+        <w:rPr>
+          <w:rFonts w:ascii="Times New Roman" w:hAnsi="Times New Roman" w:cs="Times New Roman"/>
+          <w:sz w:val="28"/>
+        </w:rPr>
+        <w:t>, deberá mostrase una pantalla como la de la figura 6(b).</w:t>
       </w:r>
     </w:p>
     <w:p>
@@ -5142,11 +5347,12 @@
       <w:r>
         <w:rPr>
           <w:noProof/>
+          <w:lang w:val="en-US"/>
         </w:rPr>
         <mc:AlternateContent>
           <mc:Choice Requires="wps">
             <w:drawing>
-              <wp:anchor distT="0" distB="0" distL="114300" distR="114300" simplePos="0" relativeHeight="251668480" behindDoc="0" locked="0" layoutInCell="1" allowOverlap="1" wp14:anchorId="703CC3FB" wp14:editId="66377210">
+              <wp:anchor distT="0" distB="0" distL="114300" distR="114300" simplePos="0" relativeHeight="251668480" behindDoc="0" locked="0" layoutInCell="1" allowOverlap="1" wp14:anchorId="3C9C9AB5" wp14:editId="5EE7D4D0">
                 <wp:simplePos x="0" y="0"/>
                 <wp:positionH relativeFrom="column">
                   <wp:posOffset>119380</wp:posOffset>
@@ -5224,7 +5430,7 @@
           </mc:Choice>
           <mc:Fallback>
             <w:pict>
-              <v:shape w14:anchorId="703CC3FB" id="Cuadro de texto 13" o:spid="_x0000_s1029" type="#_x0000_t202" style="position:absolute;margin-left:9.4pt;margin-top:403.1pt;width:220.5pt;height:.05pt;z-index:251668480;visibility:visible;mso-wrap-style:square;mso-wrap-distance-left:9pt;mso-wrap-distance-top:0;mso-wrap-distance-right:9pt;mso-wrap-distance-bottom:0;mso-position-horizontal:absolute;mso-position-horizontal-relative:text;mso-position-vertical:absolute;mso-position-vertical-relative:text;v-text-anchor:top" o:gfxdata="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" stroked="f">
+              <v:shape w14:anchorId="3C9C9AB5" id="Cuadro de texto 13" o:spid="_x0000_s1029" type="#_x0000_t202" style="position:absolute;margin-left:9.4pt;margin-top:403.1pt;width:220.5pt;height:.05pt;z-index:251668480;visibility:visible;mso-wrap-style:square;mso-wrap-distance-left:9pt;mso-wrap-distance-top:0;mso-wrap-distance-right:9pt;mso-wrap-distance-bottom:0;mso-position-horizontal:absolute;mso-position-horizontal-relative:text;mso-position-vertical:absolute;mso-position-vertical-relative:text;v-text-anchor:top" o:gfxdata="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" stroked="f">
                 <v:textbox style="mso-fit-shape-to-text:t" inset="0,0,0,0">
                   <w:txbxContent>
                     <w:p>
@@ -5260,9 +5466,10 @@
           <w:rFonts w:ascii="Times New Roman" w:hAnsi="Times New Roman" w:cs="Times New Roman"/>
           <w:noProof/>
           <w:sz w:val="28"/>
+          <w:lang w:val="en-US"/>
         </w:rPr>
         <w:drawing>
-          <wp:anchor distT="0" distB="0" distL="114300" distR="114300" simplePos="0" relativeHeight="251665408" behindDoc="0" locked="0" layoutInCell="1" allowOverlap="1">
+          <wp:anchor distT="0" distB="0" distL="114300" distR="114300" simplePos="0" relativeHeight="251665408" behindDoc="0" locked="0" layoutInCell="1" allowOverlap="1" wp14:anchorId="7EDC1F34" wp14:editId="5DA60074">
             <wp:simplePos x="0" y="0"/>
             <wp:positionH relativeFrom="column">
               <wp:posOffset>119380</wp:posOffset>
@@ -5359,6 +5566,15 @@
     </w:p>
     <w:p>
       <w:pPr>
+        <w:ind w:left="360"/>
+        <w:rPr>
+          <w:rFonts w:ascii="Times New Roman" w:hAnsi="Times New Roman" w:cs="Times New Roman"/>
+          <w:sz w:val="28"/>
+        </w:rPr>
+      </w:pPr>
+    </w:p>
+    <w:p>
+      <w:pPr>
         <w:pStyle w:val="Ttulo1"/>
         <w:numPr>
           <w:ilvl w:val="0"/>
@@ -5372,7 +5588,7 @@
           <w:sz w:val="40"/>
         </w:rPr>
       </w:pPr>
-      <w:bookmarkStart w:id="9" w:name="_Toc2927649"/>
+      <w:bookmarkStart w:id="8" w:name="_Toc2987743"/>
       <w:r>
         <w:rPr>
           <w:rFonts w:ascii="Times New Roman" w:hAnsi="Times New Roman" w:cs="Times New Roman"/>
@@ -5380,9 +5596,10 @@
           <w:color w:val="000000" w:themeColor="text1"/>
           <w:sz w:val="40"/>
         </w:rPr>
+        <w:lastRenderedPageBreak/>
         <w:t>Configuración de la cuenta personal</w:t>
       </w:r>
-      <w:bookmarkEnd w:id="9"/>
+      <w:bookmarkEnd w:id="8"/>
     </w:p>
     <w:p>
       <w:pPr>
@@ -5405,8 +5622,28 @@
           <w:rFonts w:ascii="Times New Roman" w:hAnsi="Times New Roman" w:cs="Times New Roman"/>
           <w:sz w:val="28"/>
         </w:rPr>
-        <w:lastRenderedPageBreak/>
-        <w:t>Una vez instalada la aplicación de ExColNet en su dispositivo, podrá configurar su cuenta personal la cual servirá para autenticarse.</w:t>
+        <w:t xml:space="preserve">Una vez instalada la aplicación de </w:t>
+      </w:r>
+      <w:r>
+        <w:rPr>
+          <w:rFonts w:ascii="Times New Roman" w:hAnsi="Times New Roman" w:cs="Times New Roman"/>
+          <w:sz w:val="28"/>
+        </w:rPr>
+        <w:t>Excolnet</w:t>
+      </w:r>
+      <w:r>
+        <w:rPr>
+          <w:rFonts w:ascii="Times New Roman" w:hAnsi="Times New Roman" w:cs="Times New Roman"/>
+          <w:sz w:val="28"/>
+        </w:rPr>
+        <w:t xml:space="preserve"> </w:t>
+      </w:r>
+      <w:r>
+        <w:rPr>
+          <w:rFonts w:ascii="Times New Roman" w:hAnsi="Times New Roman" w:cs="Times New Roman"/>
+          <w:sz w:val="28"/>
+        </w:rPr>
+        <w:t>en su dispositivo, podrá configurar su cuenta personal la cual servirá para autenticarse.</w:t>
       </w:r>
     </w:p>
     <w:p>
@@ -5517,14 +5754,28 @@
           <w:rFonts w:ascii="Times New Roman" w:hAnsi="Times New Roman" w:cs="Times New Roman"/>
           <w:sz w:val="28"/>
         </w:rPr>
-        <w:t xml:space="preserve"> en ExColNet</w:t>
-      </w:r>
-      <w:r>
-        <w:rPr>
-          <w:rFonts w:ascii="Times New Roman" w:hAnsi="Times New Roman" w:cs="Times New Roman"/>
-          <w:sz w:val="28"/>
-        </w:rPr>
-        <w:t xml:space="preserve"> con cada método disponible.</w:t>
+        <w:t xml:space="preserve"> en </w:t>
+      </w:r>
+      <w:r>
+        <w:rPr>
+          <w:rFonts w:ascii="Times New Roman" w:hAnsi="Times New Roman" w:cs="Times New Roman"/>
+          <w:sz w:val="28"/>
+        </w:rPr>
+        <w:t>Excolnet</w:t>
+      </w:r>
+      <w:r>
+        <w:rPr>
+          <w:rFonts w:ascii="Times New Roman" w:hAnsi="Times New Roman" w:cs="Times New Roman"/>
+          <w:sz w:val="28"/>
+        </w:rPr>
+        <w:t xml:space="preserve"> </w:t>
+      </w:r>
+      <w:r>
+        <w:rPr>
+          <w:rFonts w:ascii="Times New Roman" w:hAnsi="Times New Roman" w:cs="Times New Roman"/>
+          <w:sz w:val="28"/>
+        </w:rPr>
+        <w:t>con cada método disponible.</w:t>
       </w:r>
     </w:p>
     <w:p>
@@ -5550,7 +5801,7 @@
           <w:sz w:val="28"/>
         </w:rPr>
       </w:pPr>
-      <w:bookmarkStart w:id="10" w:name="_Toc2927650"/>
+      <w:bookmarkStart w:id="9" w:name="_Toc2987744"/>
       <w:r>
         <w:rPr>
           <w:rFonts w:ascii="Times New Roman" w:hAnsi="Times New Roman" w:cs="Times New Roman"/>
@@ -5569,7 +5820,7 @@
         </w:rPr>
         <w:t>orreo y contraseña:</w:t>
       </w:r>
-      <w:bookmarkEnd w:id="10"/>
+      <w:bookmarkEnd w:id="9"/>
     </w:p>
     <w:p>
       <w:pPr>
@@ -5633,7 +5884,22 @@
           <w:color w:val="000000" w:themeColor="text1"/>
           <w:sz w:val="28"/>
         </w:rPr>
-        <w:t>Ingrese a la pantalla de inicio de ExColNet.</w:t>
+        <w:t xml:space="preserve">Ingrese a la pantalla de inicio de </w:t>
+      </w:r>
+      <w:r>
+        <w:rPr>
+          <w:rFonts w:ascii="Times New Roman" w:hAnsi="Times New Roman" w:cs="Times New Roman"/>
+          <w:sz w:val="28"/>
+        </w:rPr>
+        <w:t>Excolnet</w:t>
+      </w:r>
+      <w:r>
+        <w:rPr>
+          <w:rFonts w:ascii="Times New Roman" w:hAnsi="Times New Roman" w:cs="Times New Roman"/>
+          <w:color w:val="000000" w:themeColor="text1"/>
+          <w:sz w:val="28"/>
+        </w:rPr>
+        <w:t>.</w:t>
       </w:r>
     </w:p>
     <w:p>
@@ -5829,7 +6095,7 @@
           <w:sz w:val="28"/>
         </w:rPr>
       </w:pPr>
-      <w:bookmarkStart w:id="11" w:name="_Toc2927651"/>
+      <w:bookmarkStart w:id="10" w:name="_Toc2987745"/>
       <w:r>
         <w:rPr>
           <w:rFonts w:ascii="Times New Roman" w:hAnsi="Times New Roman" w:cs="Times New Roman"/>
@@ -5866,7 +6132,7 @@
         </w:rPr>
         <w:t>:</w:t>
       </w:r>
-      <w:bookmarkEnd w:id="11"/>
+      <w:bookmarkEnd w:id="10"/>
     </w:p>
     <w:p>
       <w:pPr>
@@ -5926,7 +6192,22 @@
           <w:color w:val="000000" w:themeColor="text1"/>
           <w:sz w:val="28"/>
         </w:rPr>
-        <w:t>Ingrese a la pantalla de inicio de ExColNet.</w:t>
+        <w:t xml:space="preserve">Ingrese a la pantalla de inicio de </w:t>
+      </w:r>
+      <w:r>
+        <w:rPr>
+          <w:rFonts w:ascii="Times New Roman" w:hAnsi="Times New Roman" w:cs="Times New Roman"/>
+          <w:sz w:val="28"/>
+        </w:rPr>
+        <w:t>Excolnet</w:t>
+      </w:r>
+      <w:r>
+        <w:rPr>
+          <w:rFonts w:ascii="Times New Roman" w:hAnsi="Times New Roman" w:cs="Times New Roman"/>
+          <w:color w:val="000000" w:themeColor="text1"/>
+          <w:sz w:val="28"/>
+        </w:rPr>
+        <w:t>.</w:t>
       </w:r>
     </w:p>
     <w:p>
@@ -6021,6 +6302,7 @@
           <w:color w:val="000000" w:themeColor="text1"/>
           <w:sz w:val="28"/>
         </w:rPr>
+        <w:lastRenderedPageBreak/>
         <w:t xml:space="preserve">Posterior a ello, la aplicación sincronizará sus datos con la sesión iniciada en la aplicación oficial de Facebook, finalmente oprima en continuar. </w:t>
       </w:r>
     </w:p>
@@ -6042,7 +6324,6 @@
           <w:color w:val="000000" w:themeColor="text1"/>
           <w:sz w:val="28"/>
         </w:rPr>
-        <w:lastRenderedPageBreak/>
         <w:t>Nota:</w:t>
       </w:r>
       <w:r>
@@ -6117,7 +6398,7 @@
           <w:sz w:val="28"/>
         </w:rPr>
       </w:pPr>
-      <w:bookmarkStart w:id="12" w:name="_Toc2927652"/>
+      <w:bookmarkStart w:id="11" w:name="_Toc2987746"/>
       <w:r>
         <w:rPr>
           <w:rFonts w:ascii="Times New Roman" w:hAnsi="Times New Roman" w:cs="Times New Roman"/>
@@ -6154,7 +6435,7 @@
         </w:rPr>
         <w:t>:</w:t>
       </w:r>
-      <w:bookmarkEnd w:id="12"/>
+      <w:bookmarkEnd w:id="11"/>
     </w:p>
     <w:p>
       <w:pPr>
@@ -6205,7 +6486,21 @@
           <w:rFonts w:ascii="Times New Roman" w:hAnsi="Times New Roman" w:cs="Times New Roman"/>
           <w:sz w:val="28"/>
         </w:rPr>
-        <w:t>Ingrese a la pantalla de inicio de ExColNet.</w:t>
+        <w:t xml:space="preserve">Ingrese a la pantalla de inicio de </w:t>
+      </w:r>
+      <w:r>
+        <w:rPr>
+          <w:rFonts w:ascii="Times New Roman" w:hAnsi="Times New Roman" w:cs="Times New Roman"/>
+          <w:sz w:val="28"/>
+        </w:rPr>
+        <w:t>Excolnet</w:t>
+      </w:r>
+      <w:r>
+        <w:rPr>
+          <w:rFonts w:ascii="Times New Roman" w:hAnsi="Times New Roman" w:cs="Times New Roman"/>
+          <w:sz w:val="28"/>
+        </w:rPr>
+        <w:t>.</w:t>
       </w:r>
     </w:p>
     <w:p>
@@ -6348,7 +6643,7 @@
           <w:sz w:val="28"/>
         </w:rPr>
       </w:pPr>
-      <w:bookmarkStart w:id="13" w:name="_Toc2927653"/>
+      <w:bookmarkStart w:id="12" w:name="_Toc2987747"/>
       <w:r>
         <w:rPr>
           <w:rFonts w:ascii="Times New Roman" w:hAnsi="Times New Roman" w:cs="Times New Roman"/>
@@ -6367,7 +6662,7 @@
         </w:rPr>
         <w:t>uenta de Twitter:</w:t>
       </w:r>
-      <w:bookmarkEnd w:id="13"/>
+      <w:bookmarkEnd w:id="12"/>
     </w:p>
     <w:p>
       <w:pPr>
@@ -6411,7 +6706,21 @@
           <w:rFonts w:ascii="Times New Roman" w:hAnsi="Times New Roman" w:cs="Times New Roman"/>
           <w:sz w:val="28"/>
         </w:rPr>
-        <w:t>Ingrese a la pantalla de inicio de ExColNet.</w:t>
+        <w:t xml:space="preserve">Ingrese a la pantalla de inicio de </w:t>
+      </w:r>
+      <w:r>
+        <w:rPr>
+          <w:rFonts w:ascii="Times New Roman" w:hAnsi="Times New Roman" w:cs="Times New Roman"/>
+          <w:sz w:val="28"/>
+        </w:rPr>
+        <w:t>Excolnet</w:t>
+      </w:r>
+      <w:r>
+        <w:rPr>
+          <w:rFonts w:ascii="Times New Roman" w:hAnsi="Times New Roman" w:cs="Times New Roman"/>
+          <w:sz w:val="28"/>
+        </w:rPr>
+        <w:t>.</w:t>
       </w:r>
     </w:p>
     <w:p>
@@ -6475,7 +6784,21 @@
           <w:rFonts w:ascii="Times New Roman" w:hAnsi="Times New Roman" w:cs="Times New Roman"/>
           <w:sz w:val="28"/>
         </w:rPr>
-        <w:t>erá redireccionado a una nueva ventana en donde le preguntará si desea conceder los permisos necesarios, en caso de que esté de acuerdo</w:t>
+        <w:t xml:space="preserve">erá </w:t>
+      </w:r>
+      <w:r>
+        <w:rPr>
+          <w:rFonts w:ascii="Times New Roman" w:hAnsi="Times New Roman" w:cs="Times New Roman"/>
+          <w:sz w:val="28"/>
+        </w:rPr>
+        <w:t>re direccionado</w:t>
+      </w:r>
+      <w:r>
+        <w:rPr>
+          <w:rFonts w:ascii="Times New Roman" w:hAnsi="Times New Roman" w:cs="Times New Roman"/>
+          <w:sz w:val="28"/>
+        </w:rPr>
+        <w:t xml:space="preserve"> a una nueva ventana en donde le preguntará si desea conceder los permisos necesarios, en caso de que esté de acuerdo</w:t>
       </w:r>
       <w:r>
         <w:rPr>
@@ -6516,6 +6839,7 @@
           <w:b/>
           <w:sz w:val="28"/>
         </w:rPr>
+        <w:lastRenderedPageBreak/>
         <w:t xml:space="preserve">Nota: </w:t>
       </w:r>
       <w:r>
@@ -6567,7 +6891,7 @@
           <w:sz w:val="40"/>
         </w:rPr>
       </w:pPr>
-      <w:bookmarkStart w:id="14" w:name="_Toc2927654"/>
+      <w:bookmarkStart w:id="13" w:name="_Toc2987748"/>
       <w:r>
         <w:rPr>
           <w:rFonts w:ascii="Times New Roman" w:hAnsi="Times New Roman" w:cs="Times New Roman"/>
@@ -6586,7 +6910,7 @@
         </w:rPr>
         <w:t>Inicio de Sesión</w:t>
       </w:r>
-      <w:bookmarkEnd w:id="14"/>
+      <w:bookmarkEnd w:id="13"/>
     </w:p>
     <w:p>
       <w:pPr>
@@ -6610,7 +6934,28 @@
           <w:rFonts w:ascii="Times New Roman" w:hAnsi="Times New Roman" w:cs="Times New Roman"/>
           <w:sz w:val="28"/>
         </w:rPr>
-        <w:t xml:space="preserve">Una vez configurado el método con el cual desea autenticarse en la aplicación ExColNet, ya puede </w:t>
+        <w:t xml:space="preserve">Una vez configurado el método con el cual desea autenticarse en la aplicación </w:t>
+      </w:r>
+      <w:r>
+        <w:rPr>
+          <w:rFonts w:ascii="Times New Roman" w:hAnsi="Times New Roman" w:cs="Times New Roman"/>
+          <w:sz w:val="28"/>
+        </w:rPr>
+        <w:t>Excolnet</w:t>
+      </w:r>
+      <w:r>
+        <w:rPr>
+          <w:rFonts w:ascii="Times New Roman" w:hAnsi="Times New Roman" w:cs="Times New Roman"/>
+          <w:sz w:val="28"/>
+        </w:rPr>
+        <w:t>,</w:t>
+      </w:r>
+      <w:r>
+        <w:rPr>
+          <w:rFonts w:ascii="Times New Roman" w:hAnsi="Times New Roman" w:cs="Times New Roman"/>
+          <w:sz w:val="28"/>
+        </w:rPr>
+        <w:t xml:space="preserve"> ya puede </w:t>
       </w:r>
       <w:r>
         <w:rPr>
@@ -6652,7 +6997,21 @@
           <w:rFonts w:ascii="Times New Roman" w:hAnsi="Times New Roman" w:cs="Times New Roman"/>
           <w:sz w:val="28"/>
         </w:rPr>
-        <w:t>Ingrese a la pantalla principal de ExColNet.</w:t>
+        <w:t xml:space="preserve">Ingrese a la pantalla principal de </w:t>
+      </w:r>
+      <w:r>
+        <w:rPr>
+          <w:rFonts w:ascii="Times New Roman" w:hAnsi="Times New Roman" w:cs="Times New Roman"/>
+          <w:sz w:val="28"/>
+        </w:rPr>
+        <w:t>Excolnet</w:t>
+      </w:r>
+      <w:r>
+        <w:rPr>
+          <w:rFonts w:ascii="Times New Roman" w:hAnsi="Times New Roman" w:cs="Times New Roman"/>
+          <w:sz w:val="28"/>
+        </w:rPr>
+        <w:t>.</w:t>
       </w:r>
     </w:p>
     <w:p>
@@ -6776,7 +7135,7 @@
           <w:sz w:val="40"/>
         </w:rPr>
       </w:pPr>
-      <w:bookmarkStart w:id="15" w:name="_Toc2927655"/>
+      <w:bookmarkStart w:id="14" w:name="_Toc2987749"/>
       <w:r>
         <w:rPr>
           <w:rFonts w:ascii="Times New Roman" w:hAnsi="Times New Roman" w:cs="Times New Roman"/>
@@ -6795,7 +7154,7 @@
         </w:rPr>
         <w:t xml:space="preserve"> Cambio de contraseña</w:t>
       </w:r>
-      <w:bookmarkEnd w:id="15"/>
+      <w:bookmarkEnd w:id="14"/>
     </w:p>
     <w:p>
       <w:pPr>
@@ -7011,7 +7370,22 @@
           <w:rFonts w:ascii="Times New Roman" w:hAnsi="Times New Roman" w:cs="Times New Roman"/>
           <w:sz w:val="28"/>
         </w:rPr>
-        <w:t>Sera redireccionado a otra ventana la cual le solicita la nueva contraseña, ingrésela.</w:t>
+        <w:lastRenderedPageBreak/>
+        <w:t xml:space="preserve">Sera </w:t>
+      </w:r>
+      <w:r>
+        <w:rPr>
+          <w:rFonts w:ascii="Times New Roman" w:hAnsi="Times New Roman" w:cs="Times New Roman"/>
+          <w:sz w:val="28"/>
+        </w:rPr>
+        <w:t>re direccionado</w:t>
+      </w:r>
+      <w:r>
+        <w:rPr>
+          <w:rFonts w:ascii="Times New Roman" w:hAnsi="Times New Roman" w:cs="Times New Roman"/>
+          <w:sz w:val="28"/>
+        </w:rPr>
+        <w:t xml:space="preserve"> a otra ventana la cual le solicita la nueva contraseña, ingrésela.</w:t>
       </w:r>
     </w:p>
     <w:p>
@@ -7049,10 +7423,1219 @@
         <w:t>exitosamente.</w:t>
       </w:r>
     </w:p>
+    <w:p>
+      <w:pPr>
+        <w:jc w:val="both"/>
+        <w:rPr>
+          <w:rFonts w:ascii="Times New Roman" w:hAnsi="Times New Roman" w:cs="Times New Roman"/>
+          <w:sz w:val="28"/>
+        </w:rPr>
+      </w:pPr>
+    </w:p>
+    <w:p>
+      <w:pPr>
+        <w:pStyle w:val="Ttulo1"/>
+        <w:jc w:val="center"/>
+        <w:rPr>
+          <w:rFonts w:ascii="Times New Roman" w:hAnsi="Times New Roman" w:cs="Times New Roman"/>
+          <w:b/>
+          <w:color w:val="auto"/>
+          <w:sz w:val="40"/>
+          <w:szCs w:val="40"/>
+        </w:rPr>
+      </w:pPr>
+      <w:bookmarkStart w:id="15" w:name="_Toc2987750"/>
+      <w:r>
+        <w:rPr>
+          <w:rFonts w:ascii="Times New Roman" w:hAnsi="Times New Roman" w:cs="Times New Roman"/>
+          <w:b/>
+          <w:color w:val="auto"/>
+          <w:sz w:val="40"/>
+          <w:szCs w:val="40"/>
+        </w:rPr>
+        <w:t>6. Crear una nueva publicación</w:t>
+      </w:r>
+      <w:bookmarkEnd w:id="15"/>
+    </w:p>
+    <w:p>
+      <w:pPr>
+        <w:rPr>
+          <w:rFonts w:ascii="Times New Roman" w:hAnsi="Times New Roman" w:cs="Times New Roman"/>
+          <w:sz w:val="28"/>
+        </w:rPr>
+      </w:pPr>
+    </w:p>
+    <w:p>
+      <w:pPr>
+        <w:rPr>
+          <w:rFonts w:ascii="Times New Roman" w:hAnsi="Times New Roman" w:cs="Times New Roman"/>
+          <w:sz w:val="28"/>
+        </w:rPr>
+      </w:pPr>
+      <w:r>
+        <w:rPr>
+          <w:rFonts w:ascii="Times New Roman" w:hAnsi="Times New Roman" w:cs="Times New Roman"/>
+          <w:sz w:val="28"/>
+        </w:rPr>
+        <w:t>Para realizar una nueva entrada en el apartado de las publicaciones realice los siguientes pasos:</w:t>
+      </w:r>
+    </w:p>
+    <w:p>
+      <w:pPr>
+        <w:pStyle w:val="Prrafodelista"/>
+        <w:numPr>
+          <w:ilvl w:val="0"/>
+          <w:numId w:val="14"/>
+        </w:numPr>
+        <w:rPr>
+          <w:rFonts w:ascii="Times New Roman" w:hAnsi="Times New Roman" w:cs="Times New Roman"/>
+          <w:sz w:val="28"/>
+        </w:rPr>
+      </w:pPr>
+      <w:r>
+        <w:rPr>
+          <w:rFonts w:ascii="Times New Roman" w:hAnsi="Times New Roman" w:cs="Times New Roman"/>
+          <w:sz w:val="28"/>
+        </w:rPr>
+        <w:t>Siga los pasos del apartado número 4 para iniciar sesión con algunos de los métodos disponibles que ofrece Excolnet.</w:t>
+      </w:r>
+    </w:p>
+    <w:p>
+      <w:pPr>
+        <w:pStyle w:val="Prrafodelista"/>
+        <w:numPr>
+          <w:ilvl w:val="0"/>
+          <w:numId w:val="14"/>
+        </w:numPr>
+        <w:rPr>
+          <w:rFonts w:ascii="Times New Roman" w:hAnsi="Times New Roman" w:cs="Times New Roman"/>
+          <w:sz w:val="28"/>
+        </w:rPr>
+      </w:pPr>
+      <w:r>
+        <w:rPr>
+          <w:rFonts w:ascii="Times New Roman" w:hAnsi="Times New Roman" w:cs="Times New Roman"/>
+          <w:sz w:val="28"/>
+        </w:rPr>
+        <w:t xml:space="preserve">Una vez cargada la ventana principal, oprima el botón </w:t>
+      </w:r>
+      <w:r>
+        <w:rPr>
+          <w:rFonts w:ascii="Times New Roman" w:hAnsi="Times New Roman" w:cs="Times New Roman"/>
+          <w:sz w:val="28"/>
+        </w:rPr>
+        <w:t xml:space="preserve">azul </w:t>
+      </w:r>
+      <w:r>
+        <w:rPr>
+          <w:rFonts w:ascii="Times New Roman" w:hAnsi="Times New Roman" w:cs="Times New Roman"/>
+          <w:sz w:val="28"/>
+        </w:rPr>
+        <w:t>centrado que aparece en la parte inferior de la pantalla:</w:t>
+      </w:r>
+    </w:p>
+    <w:p>
+      <w:pPr>
+        <w:pStyle w:val="Prrafodelista"/>
+        <w:rPr>
+          <w:rFonts w:ascii="Times New Roman" w:hAnsi="Times New Roman" w:cs="Times New Roman"/>
+          <w:sz w:val="28"/>
+        </w:rPr>
+      </w:pPr>
+    </w:p>
+    <w:p>
+      <w:pPr>
+        <w:pStyle w:val="Prrafodelista"/>
+        <w:jc w:val="center"/>
+        <w:rPr>
+          <w:rFonts w:ascii="Times New Roman" w:hAnsi="Times New Roman" w:cs="Times New Roman"/>
+          <w:sz w:val="28"/>
+        </w:rPr>
+      </w:pPr>
+      <w:r>
+        <w:rPr>
+          <w:rFonts w:ascii="Times New Roman" w:hAnsi="Times New Roman" w:cs="Times New Roman"/>
+          <w:noProof/>
+          <w:sz w:val="28"/>
+          <w:lang w:val="en-US"/>
+        </w:rPr>
+        <mc:AlternateContent>
+          <mc:Choice Requires="wps">
+            <w:drawing>
+              <wp:anchor distT="0" distB="0" distL="114300" distR="114300" simplePos="0" relativeHeight="251673600" behindDoc="0" locked="0" layoutInCell="1" allowOverlap="1" wp14:anchorId="63B5A5EE" wp14:editId="4AAB8842">
+                <wp:simplePos x="0" y="0"/>
+                <wp:positionH relativeFrom="column">
+                  <wp:posOffset>3348990</wp:posOffset>
+                </wp:positionH>
+                <wp:positionV relativeFrom="paragraph">
+                  <wp:posOffset>70485</wp:posOffset>
+                </wp:positionV>
+                <wp:extent cx="428625" cy="381000"/>
+                <wp:effectExtent l="38100" t="0" r="28575" b="57150"/>
+                <wp:wrapNone/>
+                <wp:docPr id="26" name="Conector recto de flecha 26"/>
+                <wp:cNvGraphicFramePr/>
+                <a:graphic xmlns:a="http://schemas.openxmlformats.org/drawingml/2006/main">
+                  <a:graphicData uri="http://schemas.microsoft.com/office/word/2010/wordprocessingShape">
+                    <wps:wsp>
+                      <wps:cNvCnPr/>
+                      <wps:spPr>
+                        <a:xfrm flipH="1">
+                          <a:off x="0" y="0"/>
+                          <a:ext cx="428625" cy="381000"/>
+                        </a:xfrm>
+                        <a:prstGeom prst="straightConnector1">
+                          <a:avLst/>
+                        </a:prstGeom>
+                        <a:ln>
+                          <a:tailEnd type="triangle"/>
+                        </a:ln>
+                      </wps:spPr>
+                      <wps:style>
+                        <a:lnRef idx="3">
+                          <a:schemeClr val="dk1"/>
+                        </a:lnRef>
+                        <a:fillRef idx="0">
+                          <a:schemeClr val="dk1"/>
+                        </a:fillRef>
+                        <a:effectRef idx="2">
+                          <a:schemeClr val="dk1"/>
+                        </a:effectRef>
+                        <a:fontRef idx="minor">
+                          <a:schemeClr val="tx1"/>
+                        </a:fontRef>
+                      </wps:style>
+                      <wps:bodyPr/>
+                    </wps:wsp>
+                  </a:graphicData>
+                </a:graphic>
+              </wp:anchor>
+            </w:drawing>
+          </mc:Choice>
+          <mc:Fallback>
+            <w:pict>
+              <v:shapetype w14:anchorId="40E09DB8" id="_x0000_t32" coordsize="21600,21600" o:spt="32" o:oned="t" path="m,l21600,21600e" filled="f">
+                <v:path arrowok="t" fillok="f" o:connecttype="none"/>
+                <o:lock v:ext="edit" shapetype="t"/>
+              </v:shapetype>
+              <v:shape id="Conector recto de flecha 26" o:spid="_x0000_s1026" type="#_x0000_t32" style="position:absolute;margin-left:263.7pt;margin-top:5.55pt;width:33.75pt;height:30pt;flip:x;z-index:251673600;visibility:visible;mso-wrap-style:square;mso-wrap-distance-left:9pt;mso-wrap-distance-top:0;mso-wrap-distance-right:9pt;mso-wrap-distance-bottom:0;mso-position-horizontal:absolute;mso-position-horizontal-relative:text;mso-position-vertical:absolute;mso-position-vertical-relative:text" o:gfxdata="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" strokecolor="black [3200]" strokeweight="1.5pt">
+                <v:stroke endarrow="block" joinstyle="miter"/>
+              </v:shape>
+            </w:pict>
+          </mc:Fallback>
+        </mc:AlternateContent>
+      </w:r>
+      <w:r>
+        <w:rPr>
+          <w:rFonts w:ascii="Times New Roman" w:hAnsi="Times New Roman" w:cs="Times New Roman"/>
+          <w:noProof/>
+          <w:sz w:val="28"/>
+          <w:lang w:val="en-US"/>
+        </w:rPr>
+        <w:drawing>
+          <wp:inline distT="0" distB="0" distL="0" distR="0">
+            <wp:extent cx="3294403" cy="1123950"/>
+            <wp:effectExtent l="0" t="0" r="1270" b="0"/>
+            <wp:docPr id="16" name="Imagen 16" descr="C:\Users\administrador1\Downloads\Screenshot_20190308-203849.png"/>
+            <wp:cNvGraphicFramePr>
+              <a:graphicFrameLocks xmlns:a="http://schemas.openxmlformats.org/drawingml/2006/main" noChangeAspect="1"/>
+            </wp:cNvGraphicFramePr>
+            <a:graphic xmlns:a="http://schemas.openxmlformats.org/drawingml/2006/main">
+              <a:graphicData uri="http://schemas.openxmlformats.org/drawingml/2006/picture">
+                <pic:pic xmlns:pic="http://schemas.openxmlformats.org/drawingml/2006/picture">
+                  <pic:nvPicPr>
+                    <pic:cNvPr id="0" name="Picture 1" descr="C:\Users\administrador1\Downloads\Screenshot_20190308-203849.png"/>
+                    <pic:cNvPicPr>
+                      <a:picLocks noChangeAspect="1" noChangeArrowheads="1"/>
+                    </pic:cNvPicPr>
+                  </pic:nvPicPr>
+                  <pic:blipFill rotWithShape="1">
+                    <a:blip r:embed="rId18" cstate="print">
+                      <a:extLst>
+                        <a:ext uri="{28A0092B-C50C-407E-A947-70E740481C1C}">
+                          <a14:useLocalDpi xmlns:a14="http://schemas.microsoft.com/office/drawing/2010/main" val="0"/>
+                        </a:ext>
+                      </a:extLst>
+                    </a:blip>
+                    <a:srcRect t="73570" b="7239"/>
+                    <a:stretch/>
+                  </pic:blipFill>
+                  <pic:spPr bwMode="auto">
+                    <a:xfrm>
+                      <a:off x="0" y="0"/>
+                      <a:ext cx="3297734" cy="1125086"/>
+                    </a:xfrm>
+                    <a:prstGeom prst="rect">
+                      <a:avLst/>
+                    </a:prstGeom>
+                    <a:noFill/>
+                    <a:ln>
+                      <a:noFill/>
+                    </a:ln>
+                    <a:extLst>
+                      <a:ext uri="{53640926-AAD7-44D8-BBD7-CCE9431645EC}">
+                        <a14:shadowObscured xmlns:a14="http://schemas.microsoft.com/office/drawing/2010/main"/>
+                      </a:ext>
+                    </a:extLst>
+                  </pic:spPr>
+                </pic:pic>
+              </a:graphicData>
+            </a:graphic>
+          </wp:inline>
+        </w:drawing>
+      </w:r>
+    </w:p>
+    <w:p>
+      <w:pPr>
+        <w:pStyle w:val="Prrafodelista"/>
+        <w:rPr>
+          <w:rFonts w:ascii="Times New Roman" w:hAnsi="Times New Roman" w:cs="Times New Roman"/>
+          <w:sz w:val="28"/>
+        </w:rPr>
+      </w:pPr>
+    </w:p>
+    <w:p>
+      <w:pPr>
+        <w:pStyle w:val="Prrafodelista"/>
+        <w:numPr>
+          <w:ilvl w:val="0"/>
+          <w:numId w:val="14"/>
+        </w:numPr>
+        <w:rPr>
+          <w:rFonts w:ascii="Times New Roman" w:hAnsi="Times New Roman" w:cs="Times New Roman"/>
+          <w:sz w:val="28"/>
+        </w:rPr>
+      </w:pPr>
+      <w:r>
+        <w:rPr>
+          <w:rFonts w:ascii="Times New Roman" w:hAnsi="Times New Roman" w:cs="Times New Roman"/>
+          <w:sz w:val="28"/>
+        </w:rPr>
+        <w:t>A continuación</w:t>
+      </w:r>
+      <w:r>
+        <w:rPr>
+          <w:rFonts w:ascii="Times New Roman" w:hAnsi="Times New Roman" w:cs="Times New Roman"/>
+          <w:sz w:val="28"/>
+        </w:rPr>
+        <w:t>,</w:t>
+      </w:r>
+      <w:r>
+        <w:rPr>
+          <w:rFonts w:ascii="Times New Roman" w:hAnsi="Times New Roman" w:cs="Times New Roman"/>
+          <w:sz w:val="28"/>
+        </w:rPr>
+        <w:t xml:space="preserve"> se desplegará una ventana como se muestra en la siguiente figura, en la cual se hará la nueva publicación.</w:t>
+      </w:r>
+    </w:p>
+    <w:p>
+      <w:pPr>
+        <w:pStyle w:val="Prrafodelista"/>
+        <w:rPr>
+          <w:rFonts w:ascii="Times New Roman" w:hAnsi="Times New Roman" w:cs="Times New Roman"/>
+          <w:noProof/>
+          <w:sz w:val="28"/>
+          <w:lang w:val="es-MX"/>
+        </w:rPr>
+      </w:pPr>
+    </w:p>
+    <w:p>
+      <w:pPr>
+        <w:pStyle w:val="Prrafodelista"/>
+        <w:jc w:val="center"/>
+        <w:rPr>
+          <w:rFonts w:ascii="Times New Roman" w:hAnsi="Times New Roman" w:cs="Times New Roman"/>
+          <w:sz w:val="28"/>
+        </w:rPr>
+      </w:pPr>
+      <w:r>
+        <w:rPr>
+          <w:rFonts w:ascii="Times New Roman" w:hAnsi="Times New Roman" w:cs="Times New Roman"/>
+          <w:noProof/>
+          <w:sz w:val="28"/>
+          <w:lang w:val="en-US"/>
+        </w:rPr>
+        <w:drawing>
+          <wp:inline distT="0" distB="0" distL="0" distR="0">
+            <wp:extent cx="2257425" cy="1771650"/>
+            <wp:effectExtent l="0" t="0" r="9525" b="0"/>
+            <wp:docPr id="20" name="Imagen 20" descr="C:\Users\administrador1\Downloads\Screenshot_20190308-203853.png"/>
+            <wp:cNvGraphicFramePr>
+              <a:graphicFrameLocks xmlns:a="http://schemas.openxmlformats.org/drawingml/2006/main" noChangeAspect="1"/>
+            </wp:cNvGraphicFramePr>
+            <a:graphic xmlns:a="http://schemas.openxmlformats.org/drawingml/2006/main">
+              <a:graphicData uri="http://schemas.openxmlformats.org/drawingml/2006/picture">
+                <pic:pic xmlns:pic="http://schemas.openxmlformats.org/drawingml/2006/picture">
+                  <pic:nvPicPr>
+                    <pic:cNvPr id="0" name="Picture 3" descr="C:\Users\administrador1\Downloads\Screenshot_20190308-203853.png"/>
+                    <pic:cNvPicPr>
+                      <a:picLocks noChangeAspect="1" noChangeArrowheads="1"/>
+                    </pic:cNvPicPr>
+                  </pic:nvPicPr>
+                  <pic:blipFill rotWithShape="1">
+                    <a:blip r:embed="rId19" cstate="print">
+                      <a:extLst>
+                        <a:ext uri="{28A0092B-C50C-407E-A947-70E740481C1C}">
+                          <a14:useLocalDpi xmlns:a14="http://schemas.microsoft.com/office/drawing/2010/main" val="0"/>
+                        </a:ext>
+                      </a:extLst>
+                    </a:blip>
+                    <a:srcRect l="2422" t="49273" r="1885" b="8482"/>
+                    <a:stretch/>
+                  </pic:blipFill>
+                  <pic:spPr bwMode="auto">
+                    <a:xfrm>
+                      <a:off x="0" y="0"/>
+                      <a:ext cx="2269692" cy="1781277"/>
+                    </a:xfrm>
+                    <a:prstGeom prst="rect">
+                      <a:avLst/>
+                    </a:prstGeom>
+                    <a:noFill/>
+                    <a:ln>
+                      <a:noFill/>
+                    </a:ln>
+                    <a:extLst>
+                      <a:ext uri="{53640926-AAD7-44D8-BBD7-CCE9431645EC}">
+                        <a14:shadowObscured xmlns:a14="http://schemas.microsoft.com/office/drawing/2010/main"/>
+                      </a:ext>
+                    </a:extLst>
+                  </pic:spPr>
+                </pic:pic>
+              </a:graphicData>
+            </a:graphic>
+          </wp:inline>
+        </w:drawing>
+      </w:r>
+    </w:p>
+    <w:p>
+      <w:pPr>
+        <w:pStyle w:val="Prrafodelista"/>
+        <w:rPr>
+          <w:rFonts w:ascii="Times New Roman" w:hAnsi="Times New Roman" w:cs="Times New Roman"/>
+          <w:sz w:val="28"/>
+        </w:rPr>
+      </w:pPr>
+    </w:p>
+    <w:p>
+      <w:pPr>
+        <w:pStyle w:val="Prrafodelista"/>
+        <w:numPr>
+          <w:ilvl w:val="0"/>
+          <w:numId w:val="14"/>
+        </w:numPr>
+        <w:rPr>
+          <w:rFonts w:ascii="Times New Roman" w:hAnsi="Times New Roman" w:cs="Times New Roman"/>
+          <w:sz w:val="28"/>
+        </w:rPr>
+      </w:pPr>
+      <w:r>
+        <w:rPr>
+          <w:rFonts w:ascii="Times New Roman" w:hAnsi="Times New Roman" w:cs="Times New Roman"/>
+          <w:sz w:val="28"/>
+        </w:rPr>
+        <w:lastRenderedPageBreak/>
+        <w:t>En la ventana mostrada, usted puede realizar la entrada de texto y cargar una imagen. Para poder seleccionar una fotografía, presione el ícono de la cámara.</w:t>
+      </w:r>
+    </w:p>
+    <w:p>
+      <w:pPr>
+        <w:pStyle w:val="Prrafodelista"/>
+        <w:numPr>
+          <w:ilvl w:val="0"/>
+          <w:numId w:val="14"/>
+        </w:numPr>
+        <w:rPr>
+          <w:rFonts w:ascii="Times New Roman" w:hAnsi="Times New Roman" w:cs="Times New Roman"/>
+          <w:sz w:val="28"/>
+        </w:rPr>
+      </w:pPr>
+      <w:r>
+        <w:rPr>
+          <w:rFonts w:ascii="Times New Roman" w:hAnsi="Times New Roman" w:cs="Times New Roman"/>
+          <w:sz w:val="28"/>
+        </w:rPr>
+        <w:t xml:space="preserve">Se desplegará un apartado el cual le mostrará las fotografías almacenadas en su galería, seleccione una y pulse </w:t>
+      </w:r>
+      <w:r>
+        <w:rPr>
+          <w:rFonts w:ascii="Times New Roman" w:hAnsi="Times New Roman" w:cs="Times New Roman"/>
+          <w:b/>
+          <w:sz w:val="28"/>
+        </w:rPr>
+        <w:t>“X”</w:t>
+      </w:r>
+      <w:r>
+        <w:rPr>
+          <w:rFonts w:ascii="Times New Roman" w:hAnsi="Times New Roman" w:cs="Times New Roman"/>
+          <w:sz w:val="28"/>
+        </w:rPr>
+        <w:t xml:space="preserve"> para cerrar este apartado:</w:t>
+      </w:r>
+    </w:p>
+    <w:p>
+      <w:pPr>
+        <w:pStyle w:val="Prrafodelista"/>
+        <w:jc w:val="center"/>
+        <w:rPr>
+          <w:rFonts w:ascii="Times New Roman" w:hAnsi="Times New Roman" w:cs="Times New Roman"/>
+          <w:sz w:val="28"/>
+        </w:rPr>
+      </w:pPr>
+      <w:r>
+        <w:rPr>
+          <w:rFonts w:ascii="Times New Roman" w:hAnsi="Times New Roman" w:cs="Times New Roman"/>
+          <w:noProof/>
+          <w:sz w:val="28"/>
+          <w:lang w:val="en-US"/>
+        </w:rPr>
+        <w:drawing>
+          <wp:inline distT="0" distB="0" distL="0" distR="0">
+            <wp:extent cx="2607250" cy="1685925"/>
+            <wp:effectExtent l="0" t="0" r="3175" b="0"/>
+            <wp:docPr id="21" name="Imagen 21" descr="C:\Users\administrador1\Downloads\Screenshot_20190308-204958.png"/>
+            <wp:cNvGraphicFramePr>
+              <a:graphicFrameLocks xmlns:a="http://schemas.openxmlformats.org/drawingml/2006/main" noChangeAspect="1"/>
+            </wp:cNvGraphicFramePr>
+            <a:graphic xmlns:a="http://schemas.openxmlformats.org/drawingml/2006/main">
+              <a:graphicData uri="http://schemas.openxmlformats.org/drawingml/2006/picture">
+                <pic:pic xmlns:pic="http://schemas.openxmlformats.org/drawingml/2006/picture">
+                  <pic:nvPicPr>
+                    <pic:cNvPr id="0" name="Picture 4" descr="C:\Users\administrador1\Downloads\Screenshot_20190308-204958.png"/>
+                    <pic:cNvPicPr>
+                      <a:picLocks noChangeAspect="1" noChangeArrowheads="1"/>
+                    </pic:cNvPicPr>
+                  </pic:nvPicPr>
+                  <pic:blipFill rotWithShape="1">
+                    <a:blip r:embed="rId20" cstate="print">
+                      <a:extLst>
+                        <a:ext uri="{28A0092B-C50C-407E-A947-70E740481C1C}">
+                          <a14:useLocalDpi xmlns:a14="http://schemas.microsoft.com/office/drawing/2010/main" val="0"/>
+                        </a:ext>
+                      </a:extLst>
+                    </a:blip>
+                    <a:srcRect l="3534" t="58463" r="3599" b="7758"/>
+                    <a:stretch/>
+                  </pic:blipFill>
+                  <pic:spPr bwMode="auto">
+                    <a:xfrm>
+                      <a:off x="0" y="0"/>
+                      <a:ext cx="2622194" cy="1695588"/>
+                    </a:xfrm>
+                    <a:prstGeom prst="rect">
+                      <a:avLst/>
+                    </a:prstGeom>
+                    <a:noFill/>
+                    <a:ln>
+                      <a:noFill/>
+                    </a:ln>
+                    <a:extLst>
+                      <a:ext uri="{53640926-AAD7-44D8-BBD7-CCE9431645EC}">
+                        <a14:shadowObscured xmlns:a14="http://schemas.microsoft.com/office/drawing/2010/main"/>
+                      </a:ext>
+                    </a:extLst>
+                  </pic:spPr>
+                </pic:pic>
+              </a:graphicData>
+            </a:graphic>
+          </wp:inline>
+        </w:drawing>
+      </w:r>
+    </w:p>
+    <w:p>
+      <w:pPr>
+        <w:pStyle w:val="Prrafodelista"/>
+        <w:rPr>
+          <w:rFonts w:ascii="Times New Roman" w:hAnsi="Times New Roman" w:cs="Times New Roman"/>
+          <w:sz w:val="28"/>
+        </w:rPr>
+      </w:pPr>
+    </w:p>
+    <w:p>
+      <w:pPr>
+        <w:pStyle w:val="Prrafodelista"/>
+        <w:numPr>
+          <w:ilvl w:val="0"/>
+          <w:numId w:val="14"/>
+        </w:numPr>
+        <w:rPr>
+          <w:rFonts w:ascii="Times New Roman" w:hAnsi="Times New Roman" w:cs="Times New Roman"/>
+          <w:sz w:val="28"/>
+        </w:rPr>
+      </w:pPr>
+      <w:r>
+        <w:rPr>
+          <w:rFonts w:ascii="Times New Roman" w:hAnsi="Times New Roman" w:cs="Times New Roman"/>
+          <w:sz w:val="28"/>
+        </w:rPr>
+        <w:t>Finalmente pulse el botón azúl con la flecha apuntando a la derecha para realizar la nueva entrada al muro de las publicaciones.</w:t>
+      </w:r>
+    </w:p>
+    <w:p>
+      <w:pPr>
+        <w:pStyle w:val="Prrafodelista"/>
+        <w:jc w:val="center"/>
+        <w:rPr>
+          <w:rFonts w:ascii="Times New Roman" w:hAnsi="Times New Roman" w:cs="Times New Roman"/>
+          <w:sz w:val="28"/>
+        </w:rPr>
+      </w:pPr>
+      <w:r>
+        <w:rPr>
+          <w:rFonts w:ascii="Times New Roman" w:hAnsi="Times New Roman" w:cs="Times New Roman"/>
+          <w:noProof/>
+          <w:sz w:val="28"/>
+          <w:lang w:val="en-US"/>
+        </w:rPr>
+        <w:drawing>
+          <wp:inline distT="0" distB="0" distL="0" distR="0" wp14:anchorId="211D1295" wp14:editId="735EA562">
+            <wp:extent cx="808519" cy="714375"/>
+            <wp:effectExtent l="0" t="0" r="0" b="0"/>
+            <wp:docPr id="22" name="Imagen 22" descr="C:\Users\administrador1\Downloads\Screenshot_20190308-204958.png"/>
+            <wp:cNvGraphicFramePr>
+              <a:graphicFrameLocks xmlns:a="http://schemas.openxmlformats.org/drawingml/2006/main" noChangeAspect="1"/>
+            </wp:cNvGraphicFramePr>
+            <a:graphic xmlns:a="http://schemas.openxmlformats.org/drawingml/2006/main">
+              <a:graphicData uri="http://schemas.openxmlformats.org/drawingml/2006/picture">
+                <pic:pic xmlns:pic="http://schemas.openxmlformats.org/drawingml/2006/picture">
+                  <pic:nvPicPr>
+                    <pic:cNvPr id="0" name="Picture 4" descr="C:\Users\administrador1\Downloads\Screenshot_20190308-204958.png"/>
+                    <pic:cNvPicPr>
+                      <a:picLocks noChangeAspect="1" noChangeArrowheads="1"/>
+                    </pic:cNvPicPr>
+                  </pic:nvPicPr>
+                  <pic:blipFill rotWithShape="1">
+                    <a:blip r:embed="rId21">
+                      <a:extLst>
+                        <a:ext uri="{28A0092B-C50C-407E-A947-70E740481C1C}">
+                          <a14:useLocalDpi xmlns:a14="http://schemas.microsoft.com/office/drawing/2010/main" val="0"/>
+                        </a:ext>
+                      </a:extLst>
+                    </a:blip>
+                    <a:srcRect l="79886" t="58463" r="3599" b="33329"/>
+                    <a:stretch/>
+                  </pic:blipFill>
+                  <pic:spPr bwMode="auto">
+                    <a:xfrm>
+                      <a:off x="0" y="0"/>
+                      <a:ext cx="818586" cy="723270"/>
+                    </a:xfrm>
+                    <a:prstGeom prst="rect">
+                      <a:avLst/>
+                    </a:prstGeom>
+                    <a:noFill/>
+                    <a:ln>
+                      <a:noFill/>
+                    </a:ln>
+                    <a:extLst>
+                      <a:ext uri="{53640926-AAD7-44D8-BBD7-CCE9431645EC}">
+                        <a14:shadowObscured xmlns:a14="http://schemas.microsoft.com/office/drawing/2010/main"/>
+                      </a:ext>
+                    </a:extLst>
+                  </pic:spPr>
+                </pic:pic>
+              </a:graphicData>
+            </a:graphic>
+          </wp:inline>
+        </w:drawing>
+      </w:r>
+    </w:p>
+    <w:p>
+      <w:pPr>
+        <w:pStyle w:val="Prrafodelista"/>
+        <w:jc w:val="center"/>
+        <w:rPr>
+          <w:rFonts w:ascii="Times New Roman" w:hAnsi="Times New Roman" w:cs="Times New Roman"/>
+          <w:sz w:val="28"/>
+        </w:rPr>
+      </w:pPr>
+    </w:p>
+    <w:p>
+      <w:pPr>
+        <w:pStyle w:val="Ttulo1"/>
+        <w:numPr>
+          <w:ilvl w:val="0"/>
+          <w:numId w:val="14"/>
+        </w:numPr>
+        <w:jc w:val="center"/>
+        <w:rPr>
+          <w:rFonts w:ascii="Times New Roman" w:hAnsi="Times New Roman" w:cs="Times New Roman"/>
+          <w:b/>
+          <w:color w:val="auto"/>
+          <w:sz w:val="40"/>
+          <w:szCs w:val="40"/>
+        </w:rPr>
+      </w:pPr>
+      <w:r>
+        <w:rPr>
+          <w:rFonts w:ascii="Times New Roman" w:hAnsi="Times New Roman" w:cs="Times New Roman"/>
+          <w:b/>
+          <w:color w:val="auto"/>
+          <w:sz w:val="40"/>
+          <w:szCs w:val="40"/>
+        </w:rPr>
+        <w:t>Menú de la aplicación</w:t>
+      </w:r>
+    </w:p>
+    <w:p>
+      <w:pPr>
+        <w:rPr>
+          <w:rFonts w:ascii="Times New Roman" w:hAnsi="Times New Roman" w:cs="Times New Roman"/>
+          <w:sz w:val="28"/>
+        </w:rPr>
+      </w:pPr>
+    </w:p>
+    <w:p>
+      <w:pPr>
+        <w:rPr>
+          <w:rFonts w:ascii="Times New Roman" w:hAnsi="Times New Roman" w:cs="Times New Roman"/>
+          <w:sz w:val="28"/>
+        </w:rPr>
+      </w:pPr>
+      <w:r>
+        <w:rPr>
+          <w:rFonts w:ascii="Times New Roman" w:hAnsi="Times New Roman" w:cs="Times New Roman"/>
+          <w:sz w:val="28"/>
+        </w:rPr>
+        <w:t xml:space="preserve">Excolnet </w:t>
+      </w:r>
+      <w:r>
+        <w:rPr>
+          <w:rFonts w:ascii="Times New Roman" w:hAnsi="Times New Roman" w:cs="Times New Roman"/>
+          <w:sz w:val="28"/>
+        </w:rPr>
+        <w:t xml:space="preserve">ofrece varias funcionalidades las cuales componen el </w:t>
+      </w:r>
+      <w:r>
+        <w:rPr>
+          <w:rFonts w:ascii="Times New Roman" w:hAnsi="Times New Roman" w:cs="Times New Roman"/>
+          <w:sz w:val="28"/>
+        </w:rPr>
+        <w:t>Core</w:t>
+      </w:r>
+      <w:r>
+        <w:rPr>
+          <w:rFonts w:ascii="Times New Roman" w:hAnsi="Times New Roman" w:cs="Times New Roman"/>
+          <w:sz w:val="28"/>
+        </w:rPr>
+        <w:t xml:space="preserve"> de la aplicación. Dentro de ellas están:</w:t>
+      </w:r>
+    </w:p>
+    <w:p>
+      <w:pPr>
+        <w:pStyle w:val="Prrafodelista"/>
+        <w:numPr>
+          <w:ilvl w:val="0"/>
+          <w:numId w:val="15"/>
+        </w:numPr>
+        <w:rPr>
+          <w:rFonts w:ascii="Times New Roman" w:hAnsi="Times New Roman" w:cs="Times New Roman"/>
+          <w:sz w:val="28"/>
+        </w:rPr>
+      </w:pPr>
+      <w:r>
+        <w:rPr>
+          <w:rFonts w:ascii="Times New Roman" w:hAnsi="Times New Roman" w:cs="Times New Roman"/>
+          <w:sz w:val="28"/>
+        </w:rPr>
+        <w:t>Chat.</w:t>
+      </w:r>
+    </w:p>
+    <w:p>
+      <w:pPr>
+        <w:pStyle w:val="Prrafodelista"/>
+        <w:numPr>
+          <w:ilvl w:val="0"/>
+          <w:numId w:val="15"/>
+        </w:numPr>
+        <w:rPr>
+          <w:rFonts w:ascii="Times New Roman" w:hAnsi="Times New Roman" w:cs="Times New Roman"/>
+          <w:sz w:val="28"/>
+        </w:rPr>
+      </w:pPr>
+      <w:r>
+        <w:rPr>
+          <w:rFonts w:ascii="Times New Roman" w:hAnsi="Times New Roman" w:cs="Times New Roman"/>
+          <w:sz w:val="28"/>
+        </w:rPr>
+        <w:t>Invitaciones.</w:t>
+      </w:r>
+    </w:p>
+    <w:p>
+      <w:pPr>
+        <w:pStyle w:val="Prrafodelista"/>
+        <w:numPr>
+          <w:ilvl w:val="0"/>
+          <w:numId w:val="15"/>
+        </w:numPr>
+        <w:rPr>
+          <w:rFonts w:ascii="Times New Roman" w:hAnsi="Times New Roman" w:cs="Times New Roman"/>
+          <w:sz w:val="28"/>
+        </w:rPr>
+      </w:pPr>
+      <w:r>
+        <w:rPr>
+          <w:rFonts w:ascii="Times New Roman" w:hAnsi="Times New Roman" w:cs="Times New Roman"/>
+          <w:sz w:val="28"/>
+        </w:rPr>
+        <w:t>Búsqueda de Agencias de Turismo.</w:t>
+      </w:r>
+    </w:p>
+    <w:p>
+      <w:pPr>
+        <w:pStyle w:val="Prrafodelista"/>
+        <w:numPr>
+          <w:ilvl w:val="0"/>
+          <w:numId w:val="15"/>
+        </w:numPr>
+        <w:rPr>
+          <w:rFonts w:ascii="Times New Roman" w:hAnsi="Times New Roman" w:cs="Times New Roman"/>
+          <w:sz w:val="28"/>
+        </w:rPr>
+      </w:pPr>
+      <w:r>
+        <w:rPr>
+          <w:rFonts w:ascii="Times New Roman" w:hAnsi="Times New Roman" w:cs="Times New Roman"/>
+          <w:sz w:val="28"/>
+        </w:rPr>
+        <w:t>Información sobre Vida Nocturna.</w:t>
+      </w:r>
+    </w:p>
+    <w:p>
+      <w:pPr>
+        <w:pStyle w:val="Prrafodelista"/>
+        <w:numPr>
+          <w:ilvl w:val="0"/>
+          <w:numId w:val="15"/>
+        </w:numPr>
+        <w:rPr>
+          <w:rFonts w:ascii="Times New Roman" w:hAnsi="Times New Roman" w:cs="Times New Roman"/>
+          <w:sz w:val="28"/>
+        </w:rPr>
+      </w:pPr>
+      <w:r>
+        <w:rPr>
+          <w:rFonts w:ascii="Times New Roman" w:hAnsi="Times New Roman" w:cs="Times New Roman"/>
+          <w:sz w:val="28"/>
+        </w:rPr>
+        <w:t>Costos de Vida en el lugar que habita.</w:t>
+      </w:r>
+    </w:p>
+    <w:p>
+      <w:pPr>
+        <w:pStyle w:val="Prrafodelista"/>
+        <w:numPr>
+          <w:ilvl w:val="0"/>
+          <w:numId w:val="15"/>
+        </w:numPr>
+        <w:rPr>
+          <w:rFonts w:ascii="Times New Roman" w:hAnsi="Times New Roman" w:cs="Times New Roman"/>
+          <w:sz w:val="28"/>
+        </w:rPr>
+      </w:pPr>
+      <w:r>
+        <w:rPr>
+          <w:rFonts w:ascii="Times New Roman" w:hAnsi="Times New Roman" w:cs="Times New Roman"/>
+          <w:sz w:val="28"/>
+        </w:rPr>
+        <w:t>Servicio de Hostal.</w:t>
+      </w:r>
+    </w:p>
+    <w:p>
+      <w:pPr>
+        <w:pStyle w:val="Prrafodelista"/>
+        <w:numPr>
+          <w:ilvl w:val="0"/>
+          <w:numId w:val="15"/>
+        </w:numPr>
+        <w:rPr>
+          <w:rFonts w:ascii="Times New Roman" w:hAnsi="Times New Roman" w:cs="Times New Roman"/>
+          <w:sz w:val="28"/>
+        </w:rPr>
+      </w:pPr>
+      <w:r>
+        <w:rPr>
+          <w:rFonts w:ascii="Times New Roman" w:hAnsi="Times New Roman" w:cs="Times New Roman"/>
+          <w:sz w:val="28"/>
+        </w:rPr>
+        <w:t>Sitios Turísticos.</w:t>
+      </w:r>
+    </w:p>
+    <w:p>
+      <w:pPr>
+        <w:pStyle w:val="Prrafodelista"/>
+        <w:numPr>
+          <w:ilvl w:val="0"/>
+          <w:numId w:val="15"/>
+        </w:numPr>
+        <w:rPr>
+          <w:rFonts w:ascii="Times New Roman" w:hAnsi="Times New Roman" w:cs="Times New Roman"/>
+          <w:sz w:val="28"/>
+        </w:rPr>
+      </w:pPr>
+      <w:r>
+        <w:rPr>
+          <w:rFonts w:ascii="Times New Roman" w:hAnsi="Times New Roman" w:cs="Times New Roman"/>
+          <w:sz w:val="28"/>
+        </w:rPr>
+        <w:lastRenderedPageBreak/>
+        <w:t>Configuración de la aplicación.</w:t>
+      </w:r>
+    </w:p>
+    <w:p>
+      <w:pPr>
+        <w:rPr>
+          <w:rFonts w:ascii="Times New Roman" w:hAnsi="Times New Roman" w:cs="Times New Roman"/>
+          <w:sz w:val="28"/>
+        </w:rPr>
+      </w:pPr>
+      <w:r>
+        <w:rPr>
+          <w:rFonts w:ascii="Times New Roman" w:hAnsi="Times New Roman" w:cs="Times New Roman"/>
+          <w:sz w:val="28"/>
+        </w:rPr>
+        <w:t>Para acceder a todas las funcionalidades mencionadas anteriormente siga los siguientes pasos:</w:t>
+      </w:r>
+    </w:p>
+    <w:p>
+      <w:pPr>
+        <w:pStyle w:val="Prrafodelista"/>
+        <w:numPr>
+          <w:ilvl w:val="0"/>
+          <w:numId w:val="17"/>
+        </w:numPr>
+        <w:rPr>
+          <w:rFonts w:ascii="Times New Roman" w:hAnsi="Times New Roman" w:cs="Times New Roman"/>
+          <w:sz w:val="28"/>
+        </w:rPr>
+      </w:pPr>
+      <w:r>
+        <w:rPr>
+          <w:rFonts w:ascii="Times New Roman" w:hAnsi="Times New Roman" w:cs="Times New Roman"/>
+          <w:sz w:val="28"/>
+        </w:rPr>
+        <w:t>Siga los pasos del apartado número 4 para iniciar sesión con algunos de los métodos disponibles que ofrece Excolnet.</w:t>
+      </w:r>
+    </w:p>
+    <w:p>
+      <w:pPr>
+        <w:pStyle w:val="Prrafodelista"/>
+        <w:numPr>
+          <w:ilvl w:val="0"/>
+          <w:numId w:val="17"/>
+        </w:numPr>
+        <w:rPr>
+          <w:rFonts w:ascii="Times New Roman" w:hAnsi="Times New Roman" w:cs="Times New Roman"/>
+          <w:sz w:val="28"/>
+        </w:rPr>
+      </w:pPr>
+      <w:r>
+        <w:rPr>
+          <w:rFonts w:ascii="Times New Roman" w:hAnsi="Times New Roman" w:cs="Times New Roman"/>
+          <w:sz w:val="28"/>
+        </w:rPr>
+        <w:t>Una vez cargada la ventana principal</w:t>
+      </w:r>
+      <w:r>
+        <w:rPr>
+          <w:rFonts w:ascii="Times New Roman" w:hAnsi="Times New Roman" w:cs="Times New Roman"/>
+          <w:sz w:val="28"/>
+        </w:rPr>
+        <w:t>, ubique</w:t>
+      </w:r>
+      <w:r>
+        <w:rPr>
+          <w:rFonts w:ascii="Times New Roman" w:hAnsi="Times New Roman" w:cs="Times New Roman"/>
+          <w:sz w:val="28"/>
+        </w:rPr>
+        <w:t xml:space="preserve"> y seleccione</w:t>
+      </w:r>
+      <w:r>
+        <w:rPr>
+          <w:rFonts w:ascii="Times New Roman" w:hAnsi="Times New Roman" w:cs="Times New Roman"/>
+          <w:sz w:val="28"/>
+        </w:rPr>
+        <w:t xml:space="preserve"> el ícono de las barras apiladas el cual se ubica en la parte inferior izquierda de la pantalla. La siguiente figura ilustra el ícono indicado:</w:t>
+      </w:r>
+    </w:p>
+    <w:p>
+      <w:pPr>
+        <w:pStyle w:val="Prrafodelista"/>
+        <w:rPr>
+          <w:rFonts w:ascii="Times New Roman" w:hAnsi="Times New Roman" w:cs="Times New Roman"/>
+          <w:sz w:val="28"/>
+        </w:rPr>
+      </w:pPr>
+    </w:p>
+    <w:p>
+      <w:pPr>
+        <w:pStyle w:val="Prrafodelista"/>
+        <w:jc w:val="center"/>
+        <w:rPr>
+          <w:rFonts w:ascii="Times New Roman" w:hAnsi="Times New Roman" w:cs="Times New Roman"/>
+          <w:sz w:val="28"/>
+        </w:rPr>
+      </w:pPr>
+      <w:r>
+        <w:rPr>
+          <w:rFonts w:ascii="Times New Roman" w:hAnsi="Times New Roman" w:cs="Times New Roman"/>
+          <w:noProof/>
+          <w:sz w:val="28"/>
+          <w:lang w:val="en-US"/>
+        </w:rPr>
+        <mc:AlternateContent>
+          <mc:Choice Requires="wps">
+            <w:drawing>
+              <wp:anchor distT="0" distB="0" distL="114300" distR="114300" simplePos="0" relativeHeight="251671552" behindDoc="0" locked="0" layoutInCell="1" allowOverlap="1">
+                <wp:simplePos x="0" y="0"/>
+                <wp:positionH relativeFrom="column">
+                  <wp:posOffset>1729740</wp:posOffset>
+                </wp:positionH>
+                <wp:positionV relativeFrom="paragraph">
+                  <wp:posOffset>386715</wp:posOffset>
+                </wp:positionV>
+                <wp:extent cx="428625" cy="381000"/>
+                <wp:effectExtent l="38100" t="0" r="28575" b="57150"/>
+                <wp:wrapNone/>
+                <wp:docPr id="25" name="Conector recto de flecha 25"/>
+                <wp:cNvGraphicFramePr/>
+                <a:graphic xmlns:a="http://schemas.openxmlformats.org/drawingml/2006/main">
+                  <a:graphicData uri="http://schemas.microsoft.com/office/word/2010/wordprocessingShape">
+                    <wps:wsp>
+                      <wps:cNvCnPr/>
+                      <wps:spPr>
+                        <a:xfrm flipH="1">
+                          <a:off x="0" y="0"/>
+                          <a:ext cx="428625" cy="381000"/>
+                        </a:xfrm>
+                        <a:prstGeom prst="straightConnector1">
+                          <a:avLst/>
+                        </a:prstGeom>
+                        <a:ln>
+                          <a:tailEnd type="triangle"/>
+                        </a:ln>
+                      </wps:spPr>
+                      <wps:style>
+                        <a:lnRef idx="3">
+                          <a:schemeClr val="dk1"/>
+                        </a:lnRef>
+                        <a:fillRef idx="0">
+                          <a:schemeClr val="dk1"/>
+                        </a:fillRef>
+                        <a:effectRef idx="2">
+                          <a:schemeClr val="dk1"/>
+                        </a:effectRef>
+                        <a:fontRef idx="minor">
+                          <a:schemeClr val="tx1"/>
+                        </a:fontRef>
+                      </wps:style>
+                      <wps:bodyPr/>
+                    </wps:wsp>
+                  </a:graphicData>
+                </a:graphic>
+              </wp:anchor>
+            </w:drawing>
+          </mc:Choice>
+          <mc:Fallback>
+            <w:pict>
+              <v:shape w14:anchorId="262D32BD" id="Conector recto de flecha 25" o:spid="_x0000_s1026" type="#_x0000_t32" style="position:absolute;margin-left:136.2pt;margin-top:30.45pt;width:33.75pt;height:30pt;flip:x;z-index:251671552;visibility:visible;mso-wrap-style:square;mso-wrap-distance-left:9pt;mso-wrap-distance-top:0;mso-wrap-distance-right:9pt;mso-wrap-distance-bottom:0;mso-position-horizontal:absolute;mso-position-horizontal-relative:text;mso-position-vertical:absolute;mso-position-vertical-relative:text" o:gfxdata="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" strokecolor="black [3200]" strokeweight="1.5pt">
+                <v:stroke endarrow="block" joinstyle="miter"/>
+              </v:shape>
+            </w:pict>
+          </mc:Fallback>
+        </mc:AlternateContent>
+      </w:r>
+      <w:r>
+        <w:rPr>
+          <w:rFonts w:ascii="Times New Roman" w:hAnsi="Times New Roman" w:cs="Times New Roman"/>
+          <w:noProof/>
+          <w:sz w:val="28"/>
+          <w:lang w:val="en-US"/>
+        </w:rPr>
+        <w:drawing>
+          <wp:inline distT="0" distB="0" distL="0" distR="0" wp14:anchorId="72FE3908" wp14:editId="1DDEE02B">
+            <wp:extent cx="3294403" cy="1123950"/>
+            <wp:effectExtent l="0" t="0" r="1270" b="0"/>
+            <wp:docPr id="23" name="Imagen 23" descr="C:\Users\administrador1\Downloads\Screenshot_20190308-203849.png"/>
+            <wp:cNvGraphicFramePr>
+              <a:graphicFrameLocks xmlns:a="http://schemas.openxmlformats.org/drawingml/2006/main" noChangeAspect="1"/>
+            </wp:cNvGraphicFramePr>
+            <a:graphic xmlns:a="http://schemas.openxmlformats.org/drawingml/2006/main">
+              <a:graphicData uri="http://schemas.openxmlformats.org/drawingml/2006/picture">
+                <pic:pic xmlns:pic="http://schemas.openxmlformats.org/drawingml/2006/picture">
+                  <pic:nvPicPr>
+                    <pic:cNvPr id="0" name="Picture 1" descr="C:\Users\administrador1\Downloads\Screenshot_20190308-203849.png"/>
+                    <pic:cNvPicPr>
+                      <a:picLocks noChangeAspect="1" noChangeArrowheads="1"/>
+                    </pic:cNvPicPr>
+                  </pic:nvPicPr>
+                  <pic:blipFill rotWithShape="1">
+                    <a:blip r:embed="rId18" cstate="print">
+                      <a:extLst>
+                        <a:ext uri="{28A0092B-C50C-407E-A947-70E740481C1C}">
+                          <a14:useLocalDpi xmlns:a14="http://schemas.microsoft.com/office/drawing/2010/main" val="0"/>
+                        </a:ext>
+                      </a:extLst>
+                    </a:blip>
+                    <a:srcRect t="73570" b="7239"/>
+                    <a:stretch/>
+                  </pic:blipFill>
+                  <pic:spPr bwMode="auto">
+                    <a:xfrm>
+                      <a:off x="0" y="0"/>
+                      <a:ext cx="3297734" cy="1125086"/>
+                    </a:xfrm>
+                    <a:prstGeom prst="rect">
+                      <a:avLst/>
+                    </a:prstGeom>
+                    <a:noFill/>
+                    <a:ln>
+                      <a:noFill/>
+                    </a:ln>
+                    <a:extLst>
+                      <a:ext uri="{53640926-AAD7-44D8-BBD7-CCE9431645EC}">
+                        <a14:shadowObscured xmlns:a14="http://schemas.microsoft.com/office/drawing/2010/main"/>
+                      </a:ext>
+                    </a:extLst>
+                  </pic:spPr>
+                </pic:pic>
+              </a:graphicData>
+            </a:graphic>
+          </wp:inline>
+        </w:drawing>
+      </w:r>
+    </w:p>
+    <w:p>
+      <w:pPr>
+        <w:pStyle w:val="Prrafodelista"/>
+        <w:rPr>
+          <w:rFonts w:ascii="Times New Roman" w:hAnsi="Times New Roman" w:cs="Times New Roman"/>
+          <w:sz w:val="28"/>
+        </w:rPr>
+      </w:pPr>
+    </w:p>
+    <w:p>
+      <w:pPr>
+        <w:pStyle w:val="Prrafodelista"/>
+        <w:numPr>
+          <w:ilvl w:val="0"/>
+          <w:numId w:val="17"/>
+        </w:numPr>
+        <w:rPr>
+          <w:rFonts w:ascii="Times New Roman" w:hAnsi="Times New Roman" w:cs="Times New Roman"/>
+          <w:sz w:val="28"/>
+        </w:rPr>
+      </w:pPr>
+      <w:r>
+        <w:rPr>
+          <w:rFonts w:ascii="Times New Roman" w:hAnsi="Times New Roman" w:cs="Times New Roman"/>
+          <w:sz w:val="28"/>
+        </w:rPr>
+        <w:t>Una vez oprimido el botón, se desplegará un menú con todas las funcionalidades que ofrece Excolnet, la siguiente figura ilustra el menú indicado:</w:t>
+      </w:r>
+    </w:p>
+    <w:p>
+      <w:pPr>
+        <w:pStyle w:val="Prrafodelista"/>
+        <w:jc w:val="center"/>
+        <w:rPr>
+          <w:rFonts w:ascii="Times New Roman" w:hAnsi="Times New Roman" w:cs="Times New Roman"/>
+          <w:sz w:val="28"/>
+        </w:rPr>
+      </w:pPr>
+      <w:r>
+        <w:rPr>
+          <w:rFonts w:ascii="Times New Roman" w:hAnsi="Times New Roman" w:cs="Times New Roman"/>
+          <w:noProof/>
+          <w:sz w:val="28"/>
+          <w:lang w:val="en-US"/>
+        </w:rPr>
+        <w:drawing>
+          <wp:inline distT="0" distB="0" distL="0" distR="0">
+            <wp:extent cx="2200128" cy="2905125"/>
+            <wp:effectExtent l="0" t="0" r="0" b="0"/>
+            <wp:docPr id="27" name="Imagen 27" descr="C:\Users\administrador1\Downloads\Screenshot_20190308-211045.png"/>
+            <wp:cNvGraphicFramePr>
+              <a:graphicFrameLocks xmlns:a="http://schemas.openxmlformats.org/drawingml/2006/main" noChangeAspect="1"/>
+            </wp:cNvGraphicFramePr>
+            <a:graphic xmlns:a="http://schemas.openxmlformats.org/drawingml/2006/main">
+              <a:graphicData uri="http://schemas.openxmlformats.org/drawingml/2006/picture">
+                <pic:pic xmlns:pic="http://schemas.openxmlformats.org/drawingml/2006/picture">
+                  <pic:nvPicPr>
+                    <pic:cNvPr id="0" name="Picture 5" descr="C:\Users\administrador1\Downloads\Screenshot_20190308-211045.png"/>
+                    <pic:cNvPicPr>
+                      <a:picLocks noChangeAspect="1" noChangeArrowheads="1"/>
+                    </pic:cNvPicPr>
+                  </pic:nvPicPr>
+                  <pic:blipFill rotWithShape="1">
+                    <a:blip r:embed="rId22" cstate="print">
+                      <a:extLst>
+                        <a:ext uri="{28A0092B-C50C-407E-A947-70E740481C1C}">
+                          <a14:useLocalDpi xmlns:a14="http://schemas.microsoft.com/office/drawing/2010/main" val="0"/>
+                        </a:ext>
+                      </a:extLst>
+                    </a:blip>
+                    <a:srcRect t="18522" b="7204"/>
+                    <a:stretch/>
+                  </pic:blipFill>
+                  <pic:spPr bwMode="auto">
+                    <a:xfrm>
+                      <a:off x="0" y="0"/>
+                      <a:ext cx="2201624" cy="2907101"/>
+                    </a:xfrm>
+                    <a:prstGeom prst="rect">
+                      <a:avLst/>
+                    </a:prstGeom>
+                    <a:noFill/>
+                    <a:ln>
+                      <a:noFill/>
+                    </a:ln>
+                    <a:extLst>
+                      <a:ext uri="{53640926-AAD7-44D8-BBD7-CCE9431645EC}">
+                        <a14:shadowObscured xmlns:a14="http://schemas.microsoft.com/office/drawing/2010/main"/>
+                      </a:ext>
+                    </a:extLst>
+                  </pic:spPr>
+                </pic:pic>
+              </a:graphicData>
+            </a:graphic>
+          </wp:inline>
+        </w:drawing>
+      </w:r>
+    </w:p>
+    <w:p>
+      <w:pPr>
+        <w:pStyle w:val="Prrafodelista"/>
+        <w:numPr>
+          <w:ilvl w:val="0"/>
+          <w:numId w:val="17"/>
+        </w:numPr>
+        <w:rPr>
+          <w:rFonts w:ascii="Times New Roman" w:hAnsi="Times New Roman" w:cs="Times New Roman"/>
+          <w:sz w:val="28"/>
+        </w:rPr>
+      </w:pPr>
+      <w:r>
+        <w:rPr>
+          <w:rFonts w:ascii="Times New Roman" w:hAnsi="Times New Roman" w:cs="Times New Roman"/>
+          <w:sz w:val="28"/>
+        </w:rPr>
+        <w:t>Desde allí puede seleccionar la opción que desee, posterior a ello</w:t>
+      </w:r>
+      <w:bookmarkStart w:id="16" w:name="_GoBack"/>
+      <w:bookmarkEnd w:id="16"/>
+      <w:r>
+        <w:rPr>
+          <w:rFonts w:ascii="Times New Roman" w:hAnsi="Times New Roman" w:cs="Times New Roman"/>
+          <w:sz w:val="28"/>
+        </w:rPr>
+        <w:t xml:space="preserve"> se abrirá la ventana correspondiente. </w:t>
+      </w:r>
+    </w:p>
     <w:sectPr>
-      <w:headerReference w:type="default" r:id="rId18"/>
-      <w:footerReference w:type="even" r:id="rId19"/>
-      <w:footerReference w:type="default" r:id="rId20"/>
+      <w:headerReference w:type="default" r:id="rId23"/>
+      <w:footerReference w:type="even" r:id="rId24"/>
+      <w:footerReference w:type="default" r:id="rId25"/>
       <w:pgSz w:w="12240" w:h="15840"/>
       <w:pgMar w:top="1417" w:right="1701" w:bottom="1417" w:left="1701" w:header="708" w:footer="708" w:gutter="0"/>
       <w:cols w:space="708"/>
@@ -7064,7 +8647,7 @@
 </file>
 
 <file path=word/endnotes.xml><?xml version="1.0" encoding="utf-8"?>
-<w:endnotes xmlns:wpc="http://schemas.microsoft.com/office/word/2010/wordprocessingCanvas" xmlns:cx="http://schemas.microsoft.com/office/drawing/2014/chartex" xmlns:cx1="http://schemas.microsoft.com/office/drawing/2015/9/8/chartex" xmlns:cx2="http://schemas.microsoft.com/office/drawing/2015/10/21/chartex" xmlns:cx3="http://schemas.microsoft.com/office/drawing/2016/5/9/chartex" xmlns:cx4="http://schemas.microsoft.com/office/drawing/2016/5/10/chartex" xmlns:cx5="http://schemas.microsoft.com/office/drawing/2016/5/11/chartex" xmlns:cx6="http://schemas.microsoft.com/office/drawing/2016/5/12/chartex" xmlns:cx7="http://schemas.microsoft.com/office/drawing/2016/5/13/chartex" xmlns:cx8="http://schemas.microsoft.com/office/drawing/2016/5/14/chartex" xmlns:mc="http://schemas.openxmlformats.org/markup-compatibility/2006" xmlns:aink="http://schemas.microsoft.com/office/drawing/2016/ink" xmlns:am3d="http://schemas.microsoft.com/office/drawing/2017/model3d" xmlns:o="urn:schemas-microsoft-com:office:office" xmlns:r="http://schemas.openxmlformats.org/officeDocument/2006/relationships" xmlns:m="http://schemas.openxmlformats.org/officeDocument/2006/math" xmlns:v="urn:schemas-microsoft-com:vml" xmlns:wp14="http://schemas.microsoft.com/office/word/2010/wordprocessingDrawing" xmlns:wp="http://schemas.openxmlformats.org/drawingml/2006/wordprocessingDrawing" xmlns:w10="urn:schemas-microsoft-com:office:word" xmlns:w="http://schemas.openxmlformats.org/wordprocessingml/2006/main" xmlns:w14="http://schemas.microsoft.com/office/word/2010/wordml" xmlns:w15="http://schemas.microsoft.com/office/word/2012/wordml" xmlns:w16cid="http://schemas.microsoft.com/office/word/2016/wordml/cid" xmlns:w16se="http://schemas.microsoft.com/office/word/2015/wordml/symex" xmlns:wpg="http://schemas.microsoft.com/office/word/2010/wordprocessingGroup" xmlns:wpi="http://schemas.microsoft.com/office/word/2010/wordprocessingInk" xmlns:wne="http://schemas.microsoft.com/office/word/2006/wordml" xmlns:wps="http://schemas.microsoft.com/office/word/2010/wordprocessingShape" mc:Ignorable="w14 w15 w16se w16cid wp14">
+<w:endnotes xmlns:wpc="http://schemas.microsoft.com/office/word/2010/wordprocessingCanvas" xmlns:cx="http://schemas.microsoft.com/office/drawing/2014/chartex" xmlns:mc="http://schemas.openxmlformats.org/markup-compatibility/2006" xmlns:o="urn:schemas-microsoft-com:office:office" xmlns:r="http://schemas.openxmlformats.org/officeDocument/2006/relationships" xmlns:m="http://schemas.openxmlformats.org/officeDocument/2006/math" xmlns:v="urn:schemas-microsoft-com:vml" xmlns:wp14="http://schemas.microsoft.com/office/word/2010/wordprocessingDrawing" xmlns:wp="http://schemas.openxmlformats.org/drawingml/2006/wordprocessingDrawing" xmlns:w10="urn:schemas-microsoft-com:office:word" xmlns:w="http://schemas.openxmlformats.org/wordprocessingml/2006/main" xmlns:w14="http://schemas.microsoft.com/office/word/2010/wordml" xmlns:w15="http://schemas.microsoft.com/office/word/2012/wordml" xmlns:w16se="http://schemas.microsoft.com/office/word/2015/wordml/symex" xmlns:wpg="http://schemas.microsoft.com/office/word/2010/wordprocessingGroup" xmlns:wpi="http://schemas.microsoft.com/office/word/2010/wordprocessingInk" xmlns:wne="http://schemas.microsoft.com/office/word/2006/wordml" xmlns:wps="http://schemas.microsoft.com/office/word/2010/wordprocessingShape" mc:Ignorable="w14 w15 w16se wp14">
   <w:endnote w:type="separator" w:id="-1">
     <w:p>
       <w:pPr>
@@ -7089,7 +8672,7 @@
 </file>
 
 <file path=word/footer1.xml><?xml version="1.0" encoding="utf-8"?>
-<w:ftr xmlns:wpc="http://schemas.microsoft.com/office/word/2010/wordprocessingCanvas" xmlns:cx="http://schemas.microsoft.com/office/drawing/2014/chartex" xmlns:cx1="http://schemas.microsoft.com/office/drawing/2015/9/8/chartex" xmlns:cx2="http://schemas.microsoft.com/office/drawing/2015/10/21/chartex" xmlns:cx3="http://schemas.microsoft.com/office/drawing/2016/5/9/chartex" xmlns:cx4="http://schemas.microsoft.com/office/drawing/2016/5/10/chartex" xmlns:cx5="http://schemas.microsoft.com/office/drawing/2016/5/11/chartex" xmlns:cx6="http://schemas.microsoft.com/office/drawing/2016/5/12/chartex" xmlns:cx7="http://schemas.microsoft.com/office/drawing/2016/5/13/chartex" xmlns:cx8="http://schemas.microsoft.com/office/drawing/2016/5/14/chartex" xmlns:mc="http://schemas.openxmlformats.org/markup-compatibility/2006" xmlns:aink="http://schemas.microsoft.com/office/drawing/2016/ink" xmlns:am3d="http://schemas.microsoft.com/office/drawing/2017/model3d" xmlns:o="urn:schemas-microsoft-com:office:office" xmlns:r="http://schemas.openxmlformats.org/officeDocument/2006/relationships" xmlns:m="http://schemas.openxmlformats.org/officeDocument/2006/math" xmlns:v="urn:schemas-microsoft-com:vml" xmlns:wp14="http://schemas.microsoft.com/office/word/2010/wordprocessingDrawing" xmlns:wp="http://schemas.openxmlformats.org/drawingml/2006/wordprocessingDrawing" xmlns:w10="urn:schemas-microsoft-com:office:word" xmlns:w="http://schemas.openxmlformats.org/wordprocessingml/2006/main" xmlns:w14="http://schemas.microsoft.com/office/word/2010/wordml" xmlns:w15="http://schemas.microsoft.com/office/word/2012/wordml" xmlns:w16cid="http://schemas.microsoft.com/office/word/2016/wordml/cid" xmlns:w16se="http://schemas.microsoft.com/office/word/2015/wordml/symex" xmlns:wpg="http://schemas.microsoft.com/office/word/2010/wordprocessingGroup" xmlns:wpi="http://schemas.microsoft.com/office/word/2010/wordprocessingInk" xmlns:wne="http://schemas.microsoft.com/office/word/2006/wordml" xmlns:wps="http://schemas.microsoft.com/office/word/2010/wordprocessingShape" mc:Ignorable="w14 w15 w16se w16cid wp14">
+<w:ftr xmlns:wpc="http://schemas.microsoft.com/office/word/2010/wordprocessingCanvas" xmlns:cx="http://schemas.microsoft.com/office/drawing/2014/chartex" xmlns:mc="http://schemas.openxmlformats.org/markup-compatibility/2006" xmlns:o="urn:schemas-microsoft-com:office:office" xmlns:r="http://schemas.openxmlformats.org/officeDocument/2006/relationships" xmlns:m="http://schemas.openxmlformats.org/officeDocument/2006/math" xmlns:v="urn:schemas-microsoft-com:vml" xmlns:wp14="http://schemas.microsoft.com/office/word/2010/wordprocessingDrawing" xmlns:wp="http://schemas.openxmlformats.org/drawingml/2006/wordprocessingDrawing" xmlns:w10="urn:schemas-microsoft-com:office:word" xmlns:w="http://schemas.openxmlformats.org/wordprocessingml/2006/main" xmlns:w14="http://schemas.microsoft.com/office/word/2010/wordml" xmlns:w15="http://schemas.microsoft.com/office/word/2012/wordml" xmlns:w16se="http://schemas.microsoft.com/office/word/2015/wordml/symex" xmlns:wpg="http://schemas.microsoft.com/office/word/2010/wordprocessingGroup" xmlns:wpi="http://schemas.microsoft.com/office/word/2010/wordprocessingInk" xmlns:wne="http://schemas.microsoft.com/office/word/2006/wordml" xmlns:wps="http://schemas.microsoft.com/office/word/2010/wordprocessingShape" mc:Ignorable="w14 w15 w16se wp14">
   <w:sdt>
     <w:sdtPr>
       <w:rPr>
@@ -7145,7 +8728,7 @@
 </file>
 
 <file path=word/footer2.xml><?xml version="1.0" encoding="utf-8"?>
-<w:ftr xmlns:wpc="http://schemas.microsoft.com/office/word/2010/wordprocessingCanvas" xmlns:cx="http://schemas.microsoft.com/office/drawing/2014/chartex" xmlns:cx1="http://schemas.microsoft.com/office/drawing/2015/9/8/chartex" xmlns:cx2="http://schemas.microsoft.com/office/drawing/2015/10/21/chartex" xmlns:cx3="http://schemas.microsoft.com/office/drawing/2016/5/9/chartex" xmlns:cx4="http://schemas.microsoft.com/office/drawing/2016/5/10/chartex" xmlns:cx5="http://schemas.microsoft.com/office/drawing/2016/5/11/chartex" xmlns:cx6="http://schemas.microsoft.com/office/drawing/2016/5/12/chartex" xmlns:cx7="http://schemas.microsoft.com/office/drawing/2016/5/13/chartex" xmlns:cx8="http://schemas.microsoft.com/office/drawing/2016/5/14/chartex" xmlns:mc="http://schemas.openxmlformats.org/markup-compatibility/2006" xmlns:aink="http://schemas.microsoft.com/office/drawing/2016/ink" xmlns:am3d="http://schemas.microsoft.com/office/drawing/2017/model3d" xmlns:o="urn:schemas-microsoft-com:office:office" xmlns:r="http://schemas.openxmlformats.org/officeDocument/2006/relationships" xmlns:m="http://schemas.openxmlformats.org/officeDocument/2006/math" xmlns:v="urn:schemas-microsoft-com:vml" xmlns:wp14="http://schemas.microsoft.com/office/word/2010/wordprocessingDrawing" xmlns:wp="http://schemas.openxmlformats.org/drawingml/2006/wordprocessingDrawing" xmlns:w10="urn:schemas-microsoft-com:office:word" xmlns:w="http://schemas.openxmlformats.org/wordprocessingml/2006/main" xmlns:w14="http://schemas.microsoft.com/office/word/2010/wordml" xmlns:w15="http://schemas.microsoft.com/office/word/2012/wordml" xmlns:w16cid="http://schemas.microsoft.com/office/word/2016/wordml/cid" xmlns:w16se="http://schemas.microsoft.com/office/word/2015/wordml/symex" xmlns:wpg="http://schemas.microsoft.com/office/word/2010/wordprocessingGroup" xmlns:wpi="http://schemas.microsoft.com/office/word/2010/wordprocessingInk" xmlns:wne="http://schemas.microsoft.com/office/word/2006/wordml" xmlns:wps="http://schemas.microsoft.com/office/word/2010/wordprocessingShape" mc:Ignorable="w14 w15 w16se w16cid wp14">
+<w:ftr xmlns:wpc="http://schemas.microsoft.com/office/word/2010/wordprocessingCanvas" xmlns:cx="http://schemas.microsoft.com/office/drawing/2014/chartex" xmlns:mc="http://schemas.openxmlformats.org/markup-compatibility/2006" xmlns:o="urn:schemas-microsoft-com:office:office" xmlns:r="http://schemas.openxmlformats.org/officeDocument/2006/relationships" xmlns:m="http://schemas.openxmlformats.org/officeDocument/2006/math" xmlns:v="urn:schemas-microsoft-com:vml" xmlns:wp14="http://schemas.microsoft.com/office/word/2010/wordprocessingDrawing" xmlns:wp="http://schemas.openxmlformats.org/drawingml/2006/wordprocessingDrawing" xmlns:w10="urn:schemas-microsoft-com:office:word" xmlns:w="http://schemas.openxmlformats.org/wordprocessingml/2006/main" xmlns:w14="http://schemas.microsoft.com/office/word/2010/wordml" xmlns:w15="http://schemas.microsoft.com/office/word/2012/wordml" xmlns:w16se="http://schemas.microsoft.com/office/word/2015/wordml/symex" xmlns:wpg="http://schemas.microsoft.com/office/word/2010/wordprocessingGroup" xmlns:wpi="http://schemas.microsoft.com/office/word/2010/wordprocessingInk" xmlns:wne="http://schemas.microsoft.com/office/word/2006/wordml" xmlns:wps="http://schemas.microsoft.com/office/word/2010/wordprocessingShape" mc:Ignorable="w14 w15 w16se wp14">
   <w:sdt>
     <w:sdtPr>
       <w:rPr>
@@ -7194,7 +8777,7 @@
             <w:rStyle w:val="Nmerodepgina"/>
             <w:noProof/>
           </w:rPr>
-          <w:t>2</w:t>
+          <w:t>18</w:t>
         </w:r>
         <w:r>
           <w:rPr>
@@ -7214,7 +8797,7 @@
 </file>
 
 <file path=word/footnotes.xml><?xml version="1.0" encoding="utf-8"?>
-<w:footnotes xmlns:wpc="http://schemas.microsoft.com/office/word/2010/wordprocessingCanvas" xmlns:cx="http://schemas.microsoft.com/office/drawing/2014/chartex" xmlns:cx1="http://schemas.microsoft.com/office/drawing/2015/9/8/chartex" xmlns:cx2="http://schemas.microsoft.com/office/drawing/2015/10/21/chartex" xmlns:cx3="http://schemas.microsoft.com/office/drawing/2016/5/9/chartex" xmlns:cx4="http://schemas.microsoft.com/office/drawing/2016/5/10/chartex" xmlns:cx5="http://schemas.microsoft.com/office/drawing/2016/5/11/chartex" xmlns:cx6="http://schemas.microsoft.com/office/drawing/2016/5/12/chartex" xmlns:cx7="http://schemas.microsoft.com/office/drawing/2016/5/13/chartex" xmlns:cx8="http://schemas.microsoft.com/office/drawing/2016/5/14/chartex" xmlns:mc="http://schemas.openxmlformats.org/markup-compatibility/2006" xmlns:aink="http://schemas.microsoft.com/office/drawing/2016/ink" xmlns:am3d="http://schemas.microsoft.com/office/drawing/2017/model3d" xmlns:o="urn:schemas-microsoft-com:office:office" xmlns:r="http://schemas.openxmlformats.org/officeDocument/2006/relationships" xmlns:m="http://schemas.openxmlformats.org/officeDocument/2006/math" xmlns:v="urn:schemas-microsoft-com:vml" xmlns:wp14="http://schemas.microsoft.com/office/word/2010/wordprocessingDrawing" xmlns:wp="http://schemas.openxmlformats.org/drawingml/2006/wordprocessingDrawing" xmlns:w10="urn:schemas-microsoft-com:office:word" xmlns:w="http://schemas.openxmlformats.org/wordprocessingml/2006/main" xmlns:w14="http://schemas.microsoft.com/office/word/2010/wordml" xmlns:w15="http://schemas.microsoft.com/office/word/2012/wordml" xmlns:w16cid="http://schemas.microsoft.com/office/word/2016/wordml/cid" xmlns:w16se="http://schemas.microsoft.com/office/word/2015/wordml/symex" xmlns:wpg="http://schemas.microsoft.com/office/word/2010/wordprocessingGroup" xmlns:wpi="http://schemas.microsoft.com/office/word/2010/wordprocessingInk" xmlns:wne="http://schemas.microsoft.com/office/word/2006/wordml" xmlns:wps="http://schemas.microsoft.com/office/word/2010/wordprocessingShape" mc:Ignorable="w14 w15 w16se w16cid wp14">
+<w:footnotes xmlns:wpc="http://schemas.microsoft.com/office/word/2010/wordprocessingCanvas" xmlns:cx="http://schemas.microsoft.com/office/drawing/2014/chartex" xmlns:mc="http://schemas.openxmlformats.org/markup-compatibility/2006" xmlns:o="urn:schemas-microsoft-com:office:office" xmlns:r="http://schemas.openxmlformats.org/officeDocument/2006/relationships" xmlns:m="http://schemas.openxmlformats.org/officeDocument/2006/math" xmlns:v="urn:schemas-microsoft-com:vml" xmlns:wp14="http://schemas.microsoft.com/office/word/2010/wordprocessingDrawing" xmlns:wp="http://schemas.openxmlformats.org/drawingml/2006/wordprocessingDrawing" xmlns:w10="urn:schemas-microsoft-com:office:word" xmlns:w="http://schemas.openxmlformats.org/wordprocessingml/2006/main" xmlns:w14="http://schemas.microsoft.com/office/word/2010/wordml" xmlns:w15="http://schemas.microsoft.com/office/word/2012/wordml" xmlns:w16se="http://schemas.microsoft.com/office/word/2015/wordml/symex" xmlns:wpg="http://schemas.microsoft.com/office/word/2010/wordprocessingGroup" xmlns:wpi="http://schemas.microsoft.com/office/word/2010/wordprocessingInk" xmlns:wne="http://schemas.microsoft.com/office/word/2006/wordml" xmlns:wps="http://schemas.microsoft.com/office/word/2010/wordprocessingShape" mc:Ignorable="w14 w15 w16se wp14">
   <w:footnote w:type="separator" w:id="-1">
     <w:p>
       <w:pPr>
@@ -7239,7 +8822,7 @@
 </file>
 
 <file path=word/header1.xml><?xml version="1.0" encoding="utf-8"?>
-<w:hdr xmlns:wpc="http://schemas.microsoft.com/office/word/2010/wordprocessingCanvas" xmlns:cx="http://schemas.microsoft.com/office/drawing/2014/chartex" xmlns:cx1="http://schemas.microsoft.com/office/drawing/2015/9/8/chartex" xmlns:cx2="http://schemas.microsoft.com/office/drawing/2015/10/21/chartex" xmlns:cx3="http://schemas.microsoft.com/office/drawing/2016/5/9/chartex" xmlns:cx4="http://schemas.microsoft.com/office/drawing/2016/5/10/chartex" xmlns:cx5="http://schemas.microsoft.com/office/drawing/2016/5/11/chartex" xmlns:cx6="http://schemas.microsoft.com/office/drawing/2016/5/12/chartex" xmlns:cx7="http://schemas.microsoft.com/office/drawing/2016/5/13/chartex" xmlns:cx8="http://schemas.microsoft.com/office/drawing/2016/5/14/chartex" xmlns:mc="http://schemas.openxmlformats.org/markup-compatibility/2006" xmlns:aink="http://schemas.microsoft.com/office/drawing/2016/ink" xmlns:am3d="http://schemas.microsoft.com/office/drawing/2017/model3d" xmlns:o="urn:schemas-microsoft-com:office:office" xmlns:r="http://schemas.openxmlformats.org/officeDocument/2006/relationships" xmlns:m="http://schemas.openxmlformats.org/officeDocument/2006/math" xmlns:v="urn:schemas-microsoft-com:vml" xmlns:wp14="http://schemas.microsoft.com/office/word/2010/wordprocessingDrawing" xmlns:wp="http://schemas.openxmlformats.org/drawingml/2006/wordprocessingDrawing" xmlns:w10="urn:schemas-microsoft-com:office:word" xmlns:w="http://schemas.openxmlformats.org/wordprocessingml/2006/main" xmlns:w14="http://schemas.microsoft.com/office/word/2010/wordml" xmlns:w15="http://schemas.microsoft.com/office/word/2012/wordml" xmlns:w16cid="http://schemas.microsoft.com/office/word/2016/wordml/cid" xmlns:w16se="http://schemas.microsoft.com/office/word/2015/wordml/symex" xmlns:wpg="http://schemas.microsoft.com/office/word/2010/wordprocessingGroup" xmlns:wpi="http://schemas.microsoft.com/office/word/2010/wordprocessingInk" xmlns:wne="http://schemas.microsoft.com/office/word/2006/wordml" xmlns:wps="http://schemas.microsoft.com/office/word/2010/wordprocessingShape" mc:Ignorable="w14 w15 w16se w16cid wp14">
+<w:hdr xmlns:wpc="http://schemas.microsoft.com/office/word/2010/wordprocessingCanvas" xmlns:cx="http://schemas.microsoft.com/office/drawing/2014/chartex" xmlns:mc="http://schemas.openxmlformats.org/markup-compatibility/2006" xmlns:o="urn:schemas-microsoft-com:office:office" xmlns:r="http://schemas.openxmlformats.org/officeDocument/2006/relationships" xmlns:m="http://schemas.openxmlformats.org/officeDocument/2006/math" xmlns:v="urn:schemas-microsoft-com:vml" xmlns:wp14="http://schemas.microsoft.com/office/word/2010/wordprocessingDrawing" xmlns:wp="http://schemas.openxmlformats.org/drawingml/2006/wordprocessingDrawing" xmlns:w10="urn:schemas-microsoft-com:office:word" xmlns:w="http://schemas.openxmlformats.org/wordprocessingml/2006/main" xmlns:w14="http://schemas.microsoft.com/office/word/2010/wordml" xmlns:w15="http://schemas.microsoft.com/office/word/2012/wordml" xmlns:w16se="http://schemas.microsoft.com/office/word/2015/wordml/symex" xmlns:wpg="http://schemas.microsoft.com/office/word/2010/wordprocessingGroup" xmlns:wpi="http://schemas.microsoft.com/office/word/2010/wordprocessingInk" xmlns:wne="http://schemas.microsoft.com/office/word/2006/wordml" xmlns:wps="http://schemas.microsoft.com/office/word/2010/wordprocessingShape" mc:Ignorable="w14 w15 w16se wp14">
   <w:p>
     <w:pPr>
       <w:spacing w:after="120" w:line="240" w:lineRule="auto"/>
@@ -7409,7 +8992,7 @@
 </file>
 
 <file path=word/numbering.xml><?xml version="1.0" encoding="utf-8"?>
-<w:numbering xmlns:wpc="http://schemas.microsoft.com/office/word/2010/wordprocessingCanvas" xmlns:cx="http://schemas.microsoft.com/office/drawing/2014/chartex" xmlns:cx1="http://schemas.microsoft.com/office/drawing/2015/9/8/chartex" xmlns:cx2="http://schemas.microsoft.com/office/drawing/2015/10/21/chartex" xmlns:cx3="http://schemas.microsoft.com/office/drawing/2016/5/9/chartex" xmlns:cx4="http://schemas.microsoft.com/office/drawing/2016/5/10/chartex" xmlns:cx5="http://schemas.microsoft.com/office/drawing/2016/5/11/chartex" xmlns:cx6="http://schemas.microsoft.com/office/drawing/2016/5/12/chartex" xmlns:cx7="http://schemas.microsoft.com/office/drawing/2016/5/13/chartex" xmlns:cx8="http://schemas.microsoft.com/office/drawing/2016/5/14/chartex" xmlns:mc="http://schemas.openxmlformats.org/markup-compatibility/2006" xmlns:aink="http://schemas.microsoft.com/office/drawing/2016/ink" xmlns:am3d="http://schemas.microsoft.com/office/drawing/2017/model3d" xmlns:o="urn:schemas-microsoft-com:office:office" xmlns:r="http://schemas.openxmlformats.org/officeDocument/2006/relationships" xmlns:m="http://schemas.openxmlformats.org/officeDocument/2006/math" xmlns:v="urn:schemas-microsoft-com:vml" xmlns:wp14="http://schemas.microsoft.com/office/word/2010/wordprocessingDrawing" xmlns:wp="http://schemas.openxmlformats.org/drawingml/2006/wordprocessingDrawing" xmlns:w10="urn:schemas-microsoft-com:office:word" xmlns:w="http://schemas.openxmlformats.org/wordprocessingml/2006/main" xmlns:w14="http://schemas.microsoft.com/office/word/2010/wordml" xmlns:w15="http://schemas.microsoft.com/office/word/2012/wordml" xmlns:w16cid="http://schemas.microsoft.com/office/word/2016/wordml/cid" xmlns:w16se="http://schemas.microsoft.com/office/word/2015/wordml/symex" xmlns:wpg="http://schemas.microsoft.com/office/word/2010/wordprocessingGroup" xmlns:wpi="http://schemas.microsoft.com/office/word/2010/wordprocessingInk" xmlns:wne="http://schemas.microsoft.com/office/word/2006/wordml" xmlns:wps="http://schemas.microsoft.com/office/word/2010/wordprocessingShape" mc:Ignorable="w14 w15 w16se w16cid wp14">
+<w:numbering xmlns:wpc="http://schemas.microsoft.com/office/word/2010/wordprocessingCanvas" xmlns:cx="http://schemas.microsoft.com/office/drawing/2014/chartex" xmlns:mc="http://schemas.openxmlformats.org/markup-compatibility/2006" xmlns:o="urn:schemas-microsoft-com:office:office" xmlns:r="http://schemas.openxmlformats.org/officeDocument/2006/relationships" xmlns:m="http://schemas.openxmlformats.org/officeDocument/2006/math" xmlns:v="urn:schemas-microsoft-com:vml" xmlns:wp14="http://schemas.microsoft.com/office/word/2010/wordprocessingDrawing" xmlns:wp="http://schemas.openxmlformats.org/drawingml/2006/wordprocessingDrawing" xmlns:w10="urn:schemas-microsoft-com:office:word" xmlns:w="http://schemas.openxmlformats.org/wordprocessingml/2006/main" xmlns:w14="http://schemas.microsoft.com/office/word/2010/wordml" xmlns:w15="http://schemas.microsoft.com/office/word/2012/wordml" xmlns:w16se="http://schemas.microsoft.com/office/word/2015/wordml/symex" xmlns:wpg="http://schemas.microsoft.com/office/word/2010/wordprocessingGroup" xmlns:wpi="http://schemas.microsoft.com/office/word/2010/wordprocessingInk" xmlns:wne="http://schemas.microsoft.com/office/word/2006/wordml" xmlns:wps="http://schemas.microsoft.com/office/word/2010/wordprocessingShape" mc:Ignorable="w14 w15 w16se wp14">
   <w:abstractNum w:abstractNumId="0" w15:restartNumberingAfterBreak="0">
     <w:nsid w:val="053626E4"/>
     <w:multiLevelType w:val="hybridMultilevel"/>
@@ -7793,6 +9376,96 @@
     </w:lvl>
   </w:abstractNum>
   <w:abstractNum w:abstractNumId="4" w15:restartNumberingAfterBreak="0">
+    <w:nsid w:val="1DB01ADC"/>
+    <w:multiLevelType w:val="hybridMultilevel"/>
+    <w:tmpl w:val="10503680"/>
+    <w:lvl w:ilvl="0" w:tplc="48CAF1A0">
+      <w:start w:val="1"/>
+      <w:numFmt w:val="decimal"/>
+      <w:lvlText w:val="%1."/>
+      <w:lvlJc w:val="left"/>
+      <w:pPr>
+        <w:ind w:left="720" w:hanging="360"/>
+      </w:pPr>
+      <w:rPr>
+        <w:rFonts w:hint="default"/>
+        <w:b/>
+      </w:rPr>
+    </w:lvl>
+    <w:lvl w:ilvl="1" w:tplc="04090019" w:tentative="1">
+      <w:start w:val="1"/>
+      <w:numFmt w:val="lowerLetter"/>
+      <w:lvlText w:val="%2."/>
+      <w:lvlJc w:val="left"/>
+      <w:pPr>
+        <w:ind w:left="1440" w:hanging="360"/>
+      </w:pPr>
+    </w:lvl>
+    <w:lvl w:ilvl="2" w:tplc="0409001B" w:tentative="1">
+      <w:start w:val="1"/>
+      <w:numFmt w:val="lowerRoman"/>
+      <w:lvlText w:val="%3."/>
+      <w:lvlJc w:val="right"/>
+      <w:pPr>
+        <w:ind w:left="2160" w:hanging="180"/>
+      </w:pPr>
+    </w:lvl>
+    <w:lvl w:ilvl="3" w:tplc="0409000F" w:tentative="1">
+      <w:start w:val="1"/>
+      <w:numFmt w:val="decimal"/>
+      <w:lvlText w:val="%4."/>
+      <w:lvlJc w:val="left"/>
+      <w:pPr>
+        <w:ind w:left="2880" w:hanging="360"/>
+      </w:pPr>
+    </w:lvl>
+    <w:lvl w:ilvl="4" w:tplc="04090019" w:tentative="1">
+      <w:start w:val="1"/>
+      <w:numFmt w:val="lowerLetter"/>
+      <w:lvlText w:val="%5."/>
+      <w:lvlJc w:val="left"/>
+      <w:pPr>
+        <w:ind w:left="3600" w:hanging="360"/>
+      </w:pPr>
+    </w:lvl>
+    <w:lvl w:ilvl="5" w:tplc="0409001B" w:tentative="1">
+      <w:start w:val="1"/>
+      <w:numFmt w:val="lowerRoman"/>
+      <w:lvlText w:val="%6."/>
+      <w:lvlJc w:val="right"/>
+      <w:pPr>
+        <w:ind w:left="4320" w:hanging="180"/>
+      </w:pPr>
+    </w:lvl>
+    <w:lvl w:ilvl="6" w:tplc="0409000F" w:tentative="1">
+      <w:start w:val="1"/>
+      <w:numFmt w:val="decimal"/>
+      <w:lvlText w:val="%7."/>
+      <w:lvlJc w:val="left"/>
+      <w:pPr>
+        <w:ind w:left="5040" w:hanging="360"/>
+      </w:pPr>
+    </w:lvl>
+    <w:lvl w:ilvl="7" w:tplc="04090019" w:tentative="1">
+      <w:start w:val="1"/>
+      <w:numFmt w:val="lowerLetter"/>
+      <w:lvlText w:val="%8."/>
+      <w:lvlJc w:val="left"/>
+      <w:pPr>
+        <w:ind w:left="5760" w:hanging="360"/>
+      </w:pPr>
+    </w:lvl>
+    <w:lvl w:ilvl="8" w:tplc="0409001B" w:tentative="1">
+      <w:start w:val="1"/>
+      <w:numFmt w:val="lowerRoman"/>
+      <w:lvlText w:val="%9."/>
+      <w:lvlJc w:val="right"/>
+      <w:pPr>
+        <w:ind w:left="6480" w:hanging="180"/>
+      </w:pPr>
+    </w:lvl>
+  </w:abstractNum>
+  <w:abstractNum w:abstractNumId="5" w15:restartNumberingAfterBreak="0">
     <w:nsid w:val="1FE553D8"/>
     <w:multiLevelType w:val="multilevel"/>
     <w:tmpl w:val="AA6A10B8"/>
@@ -7915,7 +9588,96 @@
       </w:rPr>
     </w:lvl>
   </w:abstractNum>
-  <w:abstractNum w:abstractNumId="5" w15:restartNumberingAfterBreak="0">
+  <w:abstractNum w:abstractNumId="6" w15:restartNumberingAfterBreak="0">
+    <w:nsid w:val="20D66988"/>
+    <w:multiLevelType w:val="hybridMultilevel"/>
+    <w:tmpl w:val="7862BA80"/>
+    <w:lvl w:ilvl="0" w:tplc="0409000F">
+      <w:start w:val="1"/>
+      <w:numFmt w:val="decimal"/>
+      <w:lvlText w:val="%1."/>
+      <w:lvlJc w:val="left"/>
+      <w:pPr>
+        <w:ind w:left="720" w:hanging="360"/>
+      </w:pPr>
+      <w:rPr>
+        <w:rFonts w:hint="default"/>
+      </w:rPr>
+    </w:lvl>
+    <w:lvl w:ilvl="1" w:tplc="04090019" w:tentative="1">
+      <w:start w:val="1"/>
+      <w:numFmt w:val="lowerLetter"/>
+      <w:lvlText w:val="%2."/>
+      <w:lvlJc w:val="left"/>
+      <w:pPr>
+        <w:ind w:left="1440" w:hanging="360"/>
+      </w:pPr>
+    </w:lvl>
+    <w:lvl w:ilvl="2" w:tplc="0409001B" w:tentative="1">
+      <w:start w:val="1"/>
+      <w:numFmt w:val="lowerRoman"/>
+      <w:lvlText w:val="%3."/>
+      <w:lvlJc w:val="right"/>
+      <w:pPr>
+        <w:ind w:left="2160" w:hanging="180"/>
+      </w:pPr>
+    </w:lvl>
+    <w:lvl w:ilvl="3" w:tplc="0409000F" w:tentative="1">
+      <w:start w:val="1"/>
+      <w:numFmt w:val="decimal"/>
+      <w:lvlText w:val="%4."/>
+      <w:lvlJc w:val="left"/>
+      <w:pPr>
+        <w:ind w:left="2880" w:hanging="360"/>
+      </w:pPr>
+    </w:lvl>
+    <w:lvl w:ilvl="4" w:tplc="04090019" w:tentative="1">
+      <w:start w:val="1"/>
+      <w:numFmt w:val="lowerLetter"/>
+      <w:lvlText w:val="%5."/>
+      <w:lvlJc w:val="left"/>
+      <w:pPr>
+        <w:ind w:left="3600" w:hanging="360"/>
+      </w:pPr>
+    </w:lvl>
+    <w:lvl w:ilvl="5" w:tplc="0409001B" w:tentative="1">
+      <w:start w:val="1"/>
+      <w:numFmt w:val="lowerRoman"/>
+      <w:lvlText w:val="%6."/>
+      <w:lvlJc w:val="right"/>
+      <w:pPr>
+        <w:ind w:left="4320" w:hanging="180"/>
+      </w:pPr>
+    </w:lvl>
+    <w:lvl w:ilvl="6" w:tplc="0409000F" w:tentative="1">
+      <w:start w:val="1"/>
+      <w:numFmt w:val="decimal"/>
+      <w:lvlText w:val="%7."/>
+      <w:lvlJc w:val="left"/>
+      <w:pPr>
+        <w:ind w:left="5040" w:hanging="360"/>
+      </w:pPr>
+    </w:lvl>
+    <w:lvl w:ilvl="7" w:tplc="04090019" w:tentative="1">
+      <w:start w:val="1"/>
+      <w:numFmt w:val="lowerLetter"/>
+      <w:lvlText w:val="%8."/>
+      <w:lvlJc w:val="left"/>
+      <w:pPr>
+        <w:ind w:left="5760" w:hanging="360"/>
+      </w:pPr>
+    </w:lvl>
+    <w:lvl w:ilvl="8" w:tplc="0409001B" w:tentative="1">
+      <w:start w:val="1"/>
+      <w:numFmt w:val="lowerRoman"/>
+      <w:lvlText w:val="%9."/>
+      <w:lvlJc w:val="right"/>
+      <w:pPr>
+        <w:ind w:left="6480" w:hanging="180"/>
+      </w:pPr>
+    </w:lvl>
+  </w:abstractNum>
+  <w:abstractNum w:abstractNumId="7" w15:restartNumberingAfterBreak="0">
     <w:nsid w:val="223D2F7A"/>
     <w:multiLevelType w:val="hybridMultilevel"/>
     <w:tmpl w:val="126AE1E2"/>
@@ -8004,7 +9766,7 @@
       </w:pPr>
     </w:lvl>
   </w:abstractNum>
-  <w:abstractNum w:abstractNumId="6" w15:restartNumberingAfterBreak="0">
+  <w:abstractNum w:abstractNumId="8" w15:restartNumberingAfterBreak="0">
     <w:nsid w:val="250C7EC8"/>
     <w:multiLevelType w:val="multilevel"/>
     <w:tmpl w:val="214EF1EA"/>
@@ -8117,7 +9879,7 @@
       </w:rPr>
     </w:lvl>
   </w:abstractNum>
-  <w:abstractNum w:abstractNumId="7" w15:restartNumberingAfterBreak="0">
+  <w:abstractNum w:abstractNumId="9" w15:restartNumberingAfterBreak="0">
     <w:nsid w:val="2A4B372F"/>
     <w:multiLevelType w:val="hybridMultilevel"/>
     <w:tmpl w:val="7F568AFE"/>
@@ -8206,7 +9968,7 @@
       </w:pPr>
     </w:lvl>
   </w:abstractNum>
-  <w:abstractNum w:abstractNumId="8" w15:restartNumberingAfterBreak="0">
+  <w:abstractNum w:abstractNumId="10" w15:restartNumberingAfterBreak="0">
     <w:nsid w:val="499E7315"/>
     <w:multiLevelType w:val="hybridMultilevel"/>
     <w:tmpl w:val="E6C0071A"/>
@@ -8296,7 +10058,210 @@
       </w:pPr>
     </w:lvl>
   </w:abstractNum>
-  <w:abstractNum w:abstractNumId="9" w15:restartNumberingAfterBreak="0">
+  <w:abstractNum w:abstractNumId="11" w15:restartNumberingAfterBreak="0">
+    <w:nsid w:val="52B645A1"/>
+    <w:multiLevelType w:val="hybridMultilevel"/>
+    <w:tmpl w:val="10503680"/>
+    <w:lvl w:ilvl="0" w:tplc="48CAF1A0">
+      <w:start w:val="1"/>
+      <w:numFmt w:val="decimal"/>
+      <w:lvlText w:val="%1."/>
+      <w:lvlJc w:val="left"/>
+      <w:pPr>
+        <w:ind w:left="720" w:hanging="360"/>
+      </w:pPr>
+      <w:rPr>
+        <w:rFonts w:hint="default"/>
+        <w:b/>
+      </w:rPr>
+    </w:lvl>
+    <w:lvl w:ilvl="1" w:tplc="04090019" w:tentative="1">
+      <w:start w:val="1"/>
+      <w:numFmt w:val="lowerLetter"/>
+      <w:lvlText w:val="%2."/>
+      <w:lvlJc w:val="left"/>
+      <w:pPr>
+        <w:ind w:left="1440" w:hanging="360"/>
+      </w:pPr>
+    </w:lvl>
+    <w:lvl w:ilvl="2" w:tplc="0409001B" w:tentative="1">
+      <w:start w:val="1"/>
+      <w:numFmt w:val="lowerRoman"/>
+      <w:lvlText w:val="%3."/>
+      <w:lvlJc w:val="right"/>
+      <w:pPr>
+        <w:ind w:left="2160" w:hanging="180"/>
+      </w:pPr>
+    </w:lvl>
+    <w:lvl w:ilvl="3" w:tplc="0409000F" w:tentative="1">
+      <w:start w:val="1"/>
+      <w:numFmt w:val="decimal"/>
+      <w:lvlText w:val="%4."/>
+      <w:lvlJc w:val="left"/>
+      <w:pPr>
+        <w:ind w:left="2880" w:hanging="360"/>
+      </w:pPr>
+    </w:lvl>
+    <w:lvl w:ilvl="4" w:tplc="04090019" w:tentative="1">
+      <w:start w:val="1"/>
+      <w:numFmt w:val="lowerLetter"/>
+      <w:lvlText w:val="%5."/>
+      <w:lvlJc w:val="left"/>
+      <w:pPr>
+        <w:ind w:left="3600" w:hanging="360"/>
+      </w:pPr>
+    </w:lvl>
+    <w:lvl w:ilvl="5" w:tplc="0409001B" w:tentative="1">
+      <w:start w:val="1"/>
+      <w:numFmt w:val="lowerRoman"/>
+      <w:lvlText w:val="%6."/>
+      <w:lvlJc w:val="right"/>
+      <w:pPr>
+        <w:ind w:left="4320" w:hanging="180"/>
+      </w:pPr>
+    </w:lvl>
+    <w:lvl w:ilvl="6" w:tplc="0409000F" w:tentative="1">
+      <w:start w:val="1"/>
+      <w:numFmt w:val="decimal"/>
+      <w:lvlText w:val="%7."/>
+      <w:lvlJc w:val="left"/>
+      <w:pPr>
+        <w:ind w:left="5040" w:hanging="360"/>
+      </w:pPr>
+    </w:lvl>
+    <w:lvl w:ilvl="7" w:tplc="04090019" w:tentative="1">
+      <w:start w:val="1"/>
+      <w:numFmt w:val="lowerLetter"/>
+      <w:lvlText w:val="%8."/>
+      <w:lvlJc w:val="left"/>
+      <w:pPr>
+        <w:ind w:left="5760" w:hanging="360"/>
+      </w:pPr>
+    </w:lvl>
+    <w:lvl w:ilvl="8" w:tplc="0409001B" w:tentative="1">
+      <w:start w:val="1"/>
+      <w:numFmt w:val="lowerRoman"/>
+      <w:lvlText w:val="%9."/>
+      <w:lvlJc w:val="right"/>
+      <w:pPr>
+        <w:ind w:left="6480" w:hanging="180"/>
+      </w:pPr>
+    </w:lvl>
+  </w:abstractNum>
+  <w:abstractNum w:abstractNumId="12" w15:restartNumberingAfterBreak="0">
+    <w:nsid w:val="594047BA"/>
+    <w:multiLevelType w:val="hybridMultilevel"/>
+    <w:tmpl w:val="DA7C4312"/>
+    <w:lvl w:ilvl="0" w:tplc="85266428">
+      <w:start w:val="7"/>
+      <w:numFmt w:val="bullet"/>
+      <w:lvlText w:val="-"/>
+      <w:lvlJc w:val="left"/>
+      <w:pPr>
+        <w:ind w:left="720" w:hanging="360"/>
+      </w:pPr>
+      <w:rPr>
+        <w:rFonts w:ascii="Times New Roman" w:eastAsiaTheme="minorHAnsi" w:hAnsi="Times New Roman" w:cs="Times New Roman" w:hint="default"/>
+      </w:rPr>
+    </w:lvl>
+    <w:lvl w:ilvl="1" w:tplc="04090003" w:tentative="1">
+      <w:start w:val="1"/>
+      <w:numFmt w:val="bullet"/>
+      <w:lvlText w:val="o"/>
+      <w:lvlJc w:val="left"/>
+      <w:pPr>
+        <w:ind w:left="1440" w:hanging="360"/>
+      </w:pPr>
+      <w:rPr>
+        <w:rFonts w:ascii="Courier New" w:hAnsi="Courier New" w:cs="Courier New" w:hint="default"/>
+      </w:rPr>
+    </w:lvl>
+    <w:lvl w:ilvl="2" w:tplc="04090005" w:tentative="1">
+      <w:start w:val="1"/>
+      <w:numFmt w:val="bullet"/>
+      <w:lvlText w:val=""/>
+      <w:lvlJc w:val="left"/>
+      <w:pPr>
+        <w:ind w:left="2160" w:hanging="360"/>
+      </w:pPr>
+      <w:rPr>
+        <w:rFonts w:ascii="Wingdings" w:hAnsi="Wingdings" w:hint="default"/>
+      </w:rPr>
+    </w:lvl>
+    <w:lvl w:ilvl="3" w:tplc="04090001" w:tentative="1">
+      <w:start w:val="1"/>
+      <w:numFmt w:val="bullet"/>
+      <w:lvlText w:val=""/>
+      <w:lvlJc w:val="left"/>
+      <w:pPr>
+        <w:ind w:left="2880" w:hanging="360"/>
+      </w:pPr>
+      <w:rPr>
+        <w:rFonts w:ascii="Symbol" w:hAnsi="Symbol" w:hint="default"/>
+      </w:rPr>
+    </w:lvl>
+    <w:lvl w:ilvl="4" w:tplc="04090003" w:tentative="1">
+      <w:start w:val="1"/>
+      <w:numFmt w:val="bullet"/>
+      <w:lvlText w:val="o"/>
+      <w:lvlJc w:val="left"/>
+      <w:pPr>
+        <w:ind w:left="3600" w:hanging="360"/>
+      </w:pPr>
+      <w:rPr>
+        <w:rFonts w:ascii="Courier New" w:hAnsi="Courier New" w:cs="Courier New" w:hint="default"/>
+      </w:rPr>
+    </w:lvl>
+    <w:lvl w:ilvl="5" w:tplc="04090005" w:tentative="1">
+      <w:start w:val="1"/>
+      <w:numFmt w:val="bullet"/>
+      <w:lvlText w:val=""/>
+      <w:lvlJc w:val="left"/>
+      <w:pPr>
+        <w:ind w:left="4320" w:hanging="360"/>
+      </w:pPr>
+      <w:rPr>
+        <w:rFonts w:ascii="Wingdings" w:hAnsi="Wingdings" w:hint="default"/>
+      </w:rPr>
+    </w:lvl>
+    <w:lvl w:ilvl="6" w:tplc="04090001" w:tentative="1">
+      <w:start w:val="1"/>
+      <w:numFmt w:val="bullet"/>
+      <w:lvlText w:val=""/>
+      <w:lvlJc w:val="left"/>
+      <w:pPr>
+        <w:ind w:left="5040" w:hanging="360"/>
+      </w:pPr>
+      <w:rPr>
+        <w:rFonts w:ascii="Symbol" w:hAnsi="Symbol" w:hint="default"/>
+      </w:rPr>
+    </w:lvl>
+    <w:lvl w:ilvl="7" w:tplc="04090003" w:tentative="1">
+      <w:start w:val="1"/>
+      <w:numFmt w:val="bullet"/>
+      <w:lvlText w:val="o"/>
+      <w:lvlJc w:val="left"/>
+      <w:pPr>
+        <w:ind w:left="5760" w:hanging="360"/>
+      </w:pPr>
+      <w:rPr>
+        <w:rFonts w:ascii="Courier New" w:hAnsi="Courier New" w:cs="Courier New" w:hint="default"/>
+      </w:rPr>
+    </w:lvl>
+    <w:lvl w:ilvl="8" w:tplc="04090005" w:tentative="1">
+      <w:start w:val="1"/>
+      <w:numFmt w:val="bullet"/>
+      <w:lvlText w:val=""/>
+      <w:lvlJc w:val="left"/>
+      <w:pPr>
+        <w:ind w:left="6480" w:hanging="360"/>
+      </w:pPr>
+      <w:rPr>
+        <w:rFonts w:ascii="Wingdings" w:hAnsi="Wingdings" w:hint="default"/>
+      </w:rPr>
+    </w:lvl>
+  </w:abstractNum>
+  <w:abstractNum w:abstractNumId="13" w15:restartNumberingAfterBreak="0">
     <w:nsid w:val="5B150B7B"/>
     <w:multiLevelType w:val="hybridMultilevel"/>
     <w:tmpl w:val="1A28BC1E"/>
@@ -8409,7 +10374,7 @@
       </w:rPr>
     </w:lvl>
   </w:abstractNum>
-  <w:abstractNum w:abstractNumId="10" w15:restartNumberingAfterBreak="0">
+  <w:abstractNum w:abstractNumId="14" w15:restartNumberingAfterBreak="0">
     <w:nsid w:val="60DB783D"/>
     <w:multiLevelType w:val="hybridMultilevel"/>
     <w:tmpl w:val="0464ACB6"/>
@@ -8521,7 +10486,7 @@
       </w:rPr>
     </w:lvl>
   </w:abstractNum>
-  <w:abstractNum w:abstractNumId="11" w15:restartNumberingAfterBreak="0">
+  <w:abstractNum w:abstractNumId="15" w15:restartNumberingAfterBreak="0">
     <w:nsid w:val="692B6D06"/>
     <w:multiLevelType w:val="hybridMultilevel"/>
     <w:tmpl w:val="9B1024D8"/>
@@ -8611,7 +10576,7 @@
       </w:pPr>
     </w:lvl>
   </w:abstractNum>
-  <w:abstractNum w:abstractNumId="12" w15:restartNumberingAfterBreak="0">
+  <w:abstractNum w:abstractNumId="16" w15:restartNumberingAfterBreak="0">
     <w:nsid w:val="7B030506"/>
     <w:multiLevelType w:val="hybridMultilevel"/>
     <w:tmpl w:val="E8E09A32"/>
@@ -8698,10 +10663,10 @@
     </w:lvl>
   </w:abstractNum>
   <w:num w:numId="1">
-    <w:abstractNumId w:val="10"/>
+    <w:abstractNumId w:val="14"/>
   </w:num>
   <w:num w:numId="2">
-    <w:abstractNumId w:val="4"/>
+    <w:abstractNumId w:val="5"/>
   </w:num>
   <w:num w:numId="3">
     <w:abstractNumId w:val="0"/>
@@ -8710,37 +10675,49 @@
     <w:abstractNumId w:val="3"/>
   </w:num>
   <w:num w:numId="5">
-    <w:abstractNumId w:val="8"/>
+    <w:abstractNumId w:val="10"/>
   </w:num>
   <w:num w:numId="6">
-    <w:abstractNumId w:val="11"/>
+    <w:abstractNumId w:val="15"/>
   </w:num>
   <w:num w:numId="7">
-    <w:abstractNumId w:val="7"/>
+    <w:abstractNumId w:val="9"/>
   </w:num>
   <w:num w:numId="8">
     <w:abstractNumId w:val="1"/>
   </w:num>
   <w:num w:numId="9">
-    <w:abstractNumId w:val="12"/>
+    <w:abstractNumId w:val="16"/>
   </w:num>
   <w:num w:numId="10">
-    <w:abstractNumId w:val="5"/>
+    <w:abstractNumId w:val="7"/>
   </w:num>
   <w:num w:numId="11">
-    <w:abstractNumId w:val="9"/>
+    <w:abstractNumId w:val="13"/>
   </w:num>
   <w:num w:numId="12">
     <w:abstractNumId w:val="2"/>
   </w:num>
   <w:num w:numId="13">
+    <w:abstractNumId w:val="8"/>
+  </w:num>
+  <w:num w:numId="14">
+    <w:abstractNumId w:val="4"/>
+  </w:num>
+  <w:num w:numId="15">
+    <w:abstractNumId w:val="12"/>
+  </w:num>
+  <w:num w:numId="16">
     <w:abstractNumId w:val="6"/>
+  </w:num>
+  <w:num w:numId="17">
+    <w:abstractNumId w:val="11"/>
   </w:num>
 </w:numbering>
 </file>
 
 <file path=word/styles.xml><?xml version="1.0" encoding="utf-8"?>
-<w:styles xmlns:mc="http://schemas.openxmlformats.org/markup-compatibility/2006" xmlns:r="http://schemas.openxmlformats.org/officeDocument/2006/relationships" xmlns:w="http://schemas.openxmlformats.org/wordprocessingml/2006/main" xmlns:w14="http://schemas.microsoft.com/office/word/2010/wordml" xmlns:w15="http://schemas.microsoft.com/office/word/2012/wordml" xmlns:w16cid="http://schemas.microsoft.com/office/word/2016/wordml/cid" xmlns:w16se="http://schemas.microsoft.com/office/word/2015/wordml/symex" mc:Ignorable="w14 w15 w16se w16cid">
+<w:styles xmlns:mc="http://schemas.openxmlformats.org/markup-compatibility/2006" xmlns:r="http://schemas.openxmlformats.org/officeDocument/2006/relationships" xmlns:w="http://schemas.openxmlformats.org/wordprocessingml/2006/main" xmlns:w14="http://schemas.microsoft.com/office/word/2010/wordml" xmlns:w15="http://schemas.microsoft.com/office/word/2012/wordml" xmlns:w16se="http://schemas.microsoft.com/office/word/2015/wordml/symex" mc:Ignorable="w14 w15 w16se">
   <w:docDefaults>
     <w:rPrDefault>
       <w:rPr>
@@ -8756,7 +10733,7 @@
       </w:pPr>
     </w:pPrDefault>
   </w:docDefaults>
-  <w:latentStyles w:defLockedState="0" w:defUIPriority="99" w:defSemiHidden="0" w:defUnhideWhenUsed="0" w:defQFormat="0" w:count="375">
+  <w:latentStyles w:defLockedState="0" w:defUIPriority="99" w:defSemiHidden="0" w:defUnhideWhenUsed="0" w:defQFormat="0" w:count="371">
     <w:lsdException w:name="Normal" w:uiPriority="0" w:qFormat="1"/>
     <w:lsdException w:name="heading 1" w:uiPriority="9" w:qFormat="1"/>
     <w:lsdException w:name="heading 2" w:semiHidden="1" w:uiPriority="9" w:unhideWhenUsed="1" w:qFormat="1"/>
@@ -9128,10 +11105,6 @@
     <w:lsdException w:name="List Table 5 Dark Accent 6" w:uiPriority="50"/>
     <w:lsdException w:name="List Table 6 Colorful Accent 6" w:uiPriority="51"/>
     <w:lsdException w:name="List Table 7 Colorful Accent 6" w:uiPriority="52"/>
-    <w:lsdException w:name="Mention" w:semiHidden="1" w:unhideWhenUsed="1"/>
-    <w:lsdException w:name="Smart Hyperlink" w:semiHidden="1" w:unhideWhenUsed="1"/>
-    <w:lsdException w:name="Hashtag" w:semiHidden="1" w:unhideWhenUsed="1"/>
-    <w:lsdException w:name="Unresolved Mention" w:semiHidden="1" w:unhideWhenUsed="1"/>
   </w:latentStyles>
   <w:style w:type="paragraph" w:default="1" w:styleId="Normal">
     <w:name w:val="Normal"/>
@@ -9768,7 +11741,7 @@
 </file>
 
 <file path=customXml/itemProps1.xml><?xml version="1.0" encoding="utf-8"?>
-<ds:datastoreItem xmlns:ds="http://schemas.openxmlformats.org/officeDocument/2006/customXml" ds:itemID="{76A118FC-091C-A34E-8444-1D5E5FBA2231}">
+<ds:datastoreItem xmlns:ds="http://schemas.openxmlformats.org/officeDocument/2006/customXml" ds:itemID="{7C9923CB-BE30-4084-959D-DD1610C01C9D}">
   <ds:schemaRefs>
     <ds:schemaRef ds:uri="http://schemas.openxmlformats.org/officeDocument/2006/bibliography"/>
   </ds:schemaRefs>

</xml_diff>